<commit_message>
analytic model is improved and analytical model for mutual inductance
are reported
</commit_message>
<xml_diff>
--- a/Project4/Report/Report.docx
+++ b/Project4/Report/Report.docx
@@ -10,7 +10,6 @@
           <w:rFonts w:ascii="Times New Roman" w:hAnsi="Times New Roman" w:cs="Times New Roman"/>
           <w:sz w:val="40"/>
           <w:szCs w:val="40"/>
-          <w:lang w:val="en-US"/>
         </w:rPr>
       </w:pPr>
       <w:bookmarkStart w:id="0" w:name="_Hlk34510705"/>
@@ -24,7 +23,6 @@
           <w:rFonts w:ascii="Times New Roman" w:hAnsi="Times New Roman" w:cs="Times New Roman"/>
           <w:sz w:val="40"/>
           <w:szCs w:val="40"/>
-          <w:lang w:val="en-US"/>
         </w:rPr>
       </w:pPr>
     </w:p>
@@ -36,7 +34,6 @@
           <w:rFonts w:ascii="Times New Roman" w:hAnsi="Times New Roman" w:cs="Times New Roman"/>
           <w:sz w:val="40"/>
           <w:szCs w:val="40"/>
-          <w:lang w:val="en-US"/>
         </w:rPr>
       </w:pPr>
     </w:p>
@@ -48,13 +45,11 @@
           <w:rFonts w:ascii="Times New Roman" w:hAnsi="Times New Roman" w:cs="Times New Roman"/>
           <w:sz w:val="40"/>
           <w:szCs w:val="40"/>
-          <w:lang w:val="en-US"/>
         </w:rPr>
       </w:pPr>
       <w:r>
         <w:rPr>
           <w:noProof/>
-          <w:lang w:val="en-US"/>
         </w:rPr>
         <w:drawing>
           <wp:inline distT="0" distB="0" distL="0" distR="0" wp14:anchorId="24A512AB" wp14:editId="6F26984A">
@@ -114,7 +109,6 @@
           <w:rFonts w:ascii="Times New Roman" w:hAnsi="Times New Roman" w:cs="Times New Roman"/>
           <w:sz w:val="40"/>
           <w:szCs w:val="40"/>
-          <w:lang w:val="en-US"/>
         </w:rPr>
       </w:pPr>
     </w:p>
@@ -126,7 +120,6 @@
           <w:rFonts w:ascii="Times New Roman" w:hAnsi="Times New Roman" w:cs="Times New Roman"/>
           <w:sz w:val="40"/>
           <w:szCs w:val="40"/>
-          <w:lang w:val="en-US"/>
         </w:rPr>
       </w:pPr>
     </w:p>
@@ -138,7 +131,6 @@
           <w:rFonts w:ascii="Times New Roman" w:hAnsi="Times New Roman" w:cs="Times New Roman"/>
           <w:sz w:val="40"/>
           <w:szCs w:val="40"/>
-          <w:lang w:val="en-US"/>
         </w:rPr>
       </w:pPr>
       <w:r>
@@ -146,7 +138,6 @@
           <w:rFonts w:ascii="Times New Roman" w:hAnsi="Times New Roman" w:cs="Times New Roman"/>
           <w:sz w:val="40"/>
           <w:szCs w:val="40"/>
-          <w:lang w:val="en-US"/>
         </w:rPr>
         <w:t>MIDDLE EAST TECHNICAL UNIVERSITY</w:t>
       </w:r>
@@ -156,7 +147,6 @@
         <w:jc w:val="center"/>
         <w:rPr>
           <w:rFonts w:cs="Times New Roman"/>
-          <w:lang w:val="en-US"/>
         </w:rPr>
       </w:pPr>
     </w:p>
@@ -165,7 +155,6 @@
         <w:jc w:val="center"/>
         <w:rPr>
           <w:rFonts w:cs="Times New Roman"/>
-          <w:lang w:val="en-US"/>
         </w:rPr>
       </w:pPr>
     </w:p>
@@ -176,7 +165,6 @@
           <w:rFonts w:cs="Times New Roman"/>
           <w:sz w:val="30"/>
           <w:szCs w:val="30"/>
-          <w:lang w:val="en-US"/>
         </w:rPr>
       </w:pPr>
       <w:r>
@@ -184,7 +172,6 @@
           <w:rFonts w:cs="Times New Roman"/>
           <w:sz w:val="30"/>
           <w:szCs w:val="30"/>
-          <w:lang w:val="en-US"/>
         </w:rPr>
         <w:t>Electrical and Electronics Engineering Department</w:t>
       </w:r>
@@ -194,7 +181,6 @@
         <w:jc w:val="center"/>
         <w:rPr>
           <w:rFonts w:cs="Times New Roman"/>
-          <w:lang w:val="en-US"/>
         </w:rPr>
       </w:pPr>
     </w:p>
@@ -205,7 +191,6 @@
           <w:rFonts w:cs="Times New Roman"/>
           <w:sz w:val="30"/>
           <w:szCs w:val="30"/>
-          <w:lang w:val="en-US"/>
         </w:rPr>
       </w:pPr>
       <w:r>
@@ -213,7 +198,6 @@
           <w:rFonts w:cs="Times New Roman"/>
           <w:sz w:val="30"/>
           <w:szCs w:val="30"/>
-          <w:lang w:val="en-US"/>
         </w:rPr>
         <w:t>EE568 Selected Topics on Electrical Ma</w:t>
       </w:r>
@@ -222,7 +206,6 @@
           <w:rFonts w:cs="Times New Roman"/>
           <w:sz w:val="30"/>
           <w:szCs w:val="30"/>
-          <w:lang w:val="en-US"/>
         </w:rPr>
         <w:t>c</w:t>
       </w:r>
@@ -231,7 +214,6 @@
           <w:rFonts w:cs="Times New Roman"/>
           <w:sz w:val="30"/>
           <w:szCs w:val="30"/>
-          <w:lang w:val="en-US"/>
         </w:rPr>
         <w:t>hines</w:t>
       </w:r>
@@ -241,7 +223,6 @@
         <w:jc w:val="center"/>
         <w:rPr>
           <w:rFonts w:cs="Times New Roman"/>
-          <w:lang w:val="en-US"/>
         </w:rPr>
       </w:pPr>
     </w:p>
@@ -250,7 +231,6 @@
         <w:jc w:val="center"/>
         <w:rPr>
           <w:rFonts w:cs="Times New Roman"/>
-          <w:lang w:val="en-US"/>
         </w:rPr>
       </w:pPr>
     </w:p>
@@ -260,14 +240,12 @@
         <w:rPr>
           <w:rFonts w:cs="Times New Roman"/>
           <w:szCs w:val="24"/>
-          <w:lang w:val="en-US"/>
         </w:rPr>
       </w:pPr>
       <w:r>
         <w:rPr>
           <w:rFonts w:cs="Times New Roman"/>
           <w:szCs w:val="24"/>
-          <w:lang w:val="en-US"/>
         </w:rPr>
         <w:t xml:space="preserve">PROJECT </w:t>
       </w:r>
@@ -275,7 +253,6 @@
         <w:rPr>
           <w:rFonts w:cs="Times New Roman"/>
           <w:szCs w:val="24"/>
-          <w:lang w:val="en-US"/>
         </w:rPr>
         <w:t>4</w:t>
       </w:r>
@@ -286,14 +263,12 @@
         <w:rPr>
           <w:rFonts w:cs="Times New Roman"/>
           <w:szCs w:val="24"/>
-          <w:lang w:val="en-US"/>
         </w:rPr>
       </w:pPr>
       <w:r>
         <w:rPr>
           <w:rFonts w:cs="Times New Roman"/>
           <w:szCs w:val="24"/>
-          <w:lang w:val="en-US"/>
         </w:rPr>
         <w:t>DESIGN A</w:t>
       </w:r>
@@ -301,7 +276,6 @@
         <w:rPr>
           <w:rFonts w:cs="Times New Roman"/>
           <w:szCs w:val="24"/>
-          <w:lang w:val="en-US"/>
         </w:rPr>
         <w:t>N</w:t>
       </w:r>
@@ -309,7 +283,6 @@
         <w:rPr>
           <w:rFonts w:cs="Times New Roman"/>
           <w:szCs w:val="24"/>
-          <w:lang w:val="en-US"/>
         </w:rPr>
         <w:t xml:space="preserve"> INDUCTIVE POWER TRANSFER INDUCTANCE AND ANALYSIS of MISALIGNMENT</w:t>
       </w:r>
@@ -319,7 +292,7 @@
         <w:pStyle w:val="Heading2"/>
         <w:jc w:val="center"/>
         <w:rPr>
-          <w:lang w:val="en-US"/>
+          <w:lang w:val="en-GB"/>
         </w:rPr>
       </w:pPr>
     </w:p>
@@ -328,7 +301,6 @@
         <w:jc w:val="center"/>
         <w:rPr>
           <w:rFonts w:cs="Times New Roman"/>
-          <w:lang w:val="en-US"/>
         </w:rPr>
       </w:pPr>
     </w:p>
@@ -337,13 +309,11 @@
         <w:jc w:val="center"/>
         <w:rPr>
           <w:rFonts w:cs="Times New Roman"/>
-          <w:lang w:val="en-US"/>
         </w:rPr>
       </w:pPr>
       <w:r>
         <w:rPr>
           <w:rFonts w:cs="Times New Roman"/>
-          <w:lang w:val="en-US"/>
         </w:rPr>
         <w:t>Enes AYAZ 2093318</w:t>
       </w:r>
@@ -353,7 +323,6 @@
         <w:jc w:val="both"/>
         <w:rPr>
           <w:rFonts w:cs="Times New Roman"/>
-          <w:lang w:val="en-US"/>
         </w:rPr>
       </w:pPr>
     </w:p>
@@ -362,7 +331,6 @@
         <w:jc w:val="both"/>
         <w:rPr>
           <w:rFonts w:cs="Times New Roman"/>
-          <w:lang w:val="en-US"/>
         </w:rPr>
       </w:pPr>
     </w:p>
@@ -371,7 +339,6 @@
         <w:jc w:val="both"/>
         <w:rPr>
           <w:rFonts w:cs="Times New Roman"/>
-          <w:lang w:val="en-US"/>
         </w:rPr>
       </w:pPr>
     </w:p>
@@ -380,7 +347,6 @@
         <w:jc w:val="both"/>
         <w:rPr>
           <w:rFonts w:cs="Times New Roman"/>
-          <w:lang w:val="en-US"/>
         </w:rPr>
       </w:pPr>
     </w:p>
@@ -388,14 +354,8 @@
       <w:pPr>
         <w:pStyle w:val="Heading1"/>
         <w:jc w:val="both"/>
-        <w:rPr>
-          <w:lang w:val="en-US"/>
-        </w:rPr>
-      </w:pPr>
-      <w:r>
-        <w:rPr>
-          <w:lang w:val="en-US"/>
-        </w:rPr>
+      </w:pPr>
+      <w:r>
         <w:lastRenderedPageBreak/>
         <w:t>Introduction</w:t>
       </w:r>
@@ -403,332 +363,155 @@
     <w:p>
       <w:pPr>
         <w:jc w:val="both"/>
-        <w:rPr>
-          <w:lang w:val="en-US"/>
-        </w:rPr>
-      </w:pPr>
-      <w:r>
-        <w:rPr>
-          <w:lang w:val="en-US"/>
-        </w:rPr>
-        <w:t>Inductive power transfer (IPT) has become more popular in recent years. It is used in range area from low power applications to high power applications. Cordless design and spatial flexibility of IPTs led them to be used in some applications such as portable chargers, biomedical implements, etc. Also, providing electrical safety and galvanic isolation make them the future of the electric car chargers and energy harvesting systems, etc.</w:t>
-      </w:r>
-      <w:r>
-        <w:rPr>
-          <w:lang w:val="en-US"/>
-        </w:rPr>
+      </w:pPr>
+      <w:r>
+        <w:t xml:space="preserve">Inductive power transfer (IPT) has become more popular in recent years. It is used in range area from low power applications to high power applications. Cordless design and spatial flexibility of IPTs led them to be used in some applications such as portable chargers, biomedical implements, etc. Also, providing electrical safety and galvanic isolation make them the future of the electric car chargers and energy harvesting systems, etc. </w:t>
+      </w:r>
+      <w:r>
         <w:t xml:space="preserve"> </w:t>
       </w:r>
-      <w:r>
-        <w:rPr>
-          <w:lang w:val="en-US"/>
-        </w:rPr>
+    </w:p>
+    <w:p>
+      <w:pPr>
+        <w:jc w:val="both"/>
+      </w:pPr>
+      <w:r>
+        <w:t>In many applications (Electric vehicle, portable</w:t>
+      </w:r>
+      <w:r>
+        <w:t xml:space="preserve"> chargers</w:t>
+      </w:r>
+      <w:r>
+        <w:t>), IPT system is used for multiple load</w:t>
+      </w:r>
+      <w:r>
+        <w:t>s</w:t>
+      </w:r>
+      <w:r>
+        <w:t xml:space="preserve">. For these applications, the position of transmitter and receivers are variable. </w:t>
+      </w:r>
+      <w:r>
+        <w:t xml:space="preserve">Thus, the loosely coupled </w:t>
+      </w:r>
+      <w:r>
+        <w:t>IPT’s</w:t>
+      </w:r>
+      <w:r>
+        <w:t xml:space="preserve"> have a variable mutual inductance</w:t>
+      </w:r>
+      <w:r>
+        <w:t xml:space="preserve"> between transmitter and receiver</w:t>
+      </w:r>
+      <w:r>
+        <w:t xml:space="preserve">. The different mutual inductance </w:t>
+      </w:r>
+      <w:r>
+        <w:t>a</w:t>
+      </w:r>
+      <w:r>
+        <w:t xml:space="preserve">ffects the output </w:t>
+      </w:r>
+      <w:r>
+        <w:t xml:space="preserve">power, output </w:t>
+      </w:r>
+      <w:r>
+        <w:t xml:space="preserve">voltage and the efficiency of the system. In general, the small changes on mutual inductance can be tolerated by using frequency </w:t>
+      </w:r>
+      <w:r>
+        <w:t>or</w:t>
+      </w:r>
+      <w:r>
+        <w:t xml:space="preserve"> phase shift control. However, small position changes on loosely coupled systems led the mutual inductance change drastically. Thus, transmitter and receiver coils should be designed to be misalignment tolerant.</w:t>
+      </w:r>
+      <w:r>
+        <w:t xml:space="preserve"> In literature, </w:t>
+      </w:r>
+      <w:r>
+        <w:t>misalignment tolerant IPT systems are investigated in the papers</w:t>
+      </w:r>
+      <w:r>
         <w:t xml:space="preserve"> </w:t>
       </w:r>
+      <w:proofErr w:type="gramStart"/>
+      <w:r>
+        <w:t>The</w:t>
+      </w:r>
+      <w:proofErr w:type="gramEnd"/>
+      <w:r>
+        <w:t xml:space="preserve"> misalignments can be also changed with respect to coil shap</w:t>
+      </w:r>
+      <w:r>
+        <w:t>e and there are different misalignment conditions such as vertical, planar and angular.</w:t>
+      </w:r>
     </w:p>
     <w:p>
       <w:pPr>
         <w:jc w:val="both"/>
-        <w:rPr>
-          <w:lang w:val="en-US"/>
-        </w:rPr>
-      </w:pPr>
-      <w:r>
-        <w:rPr>
-          <w:lang w:val="en-US"/>
-        </w:rPr>
-        <w:t>In many applications (Electric vehicle, portable</w:t>
-      </w:r>
-      <w:r>
-        <w:rPr>
-          <w:lang w:val="en-US"/>
-        </w:rPr>
-        <w:t xml:space="preserve"> chargers</w:t>
-      </w:r>
-      <w:r>
-        <w:rPr>
-          <w:lang w:val="en-US"/>
-        </w:rPr>
-        <w:t>), IPT system is used for multiple load</w:t>
-      </w:r>
-      <w:r>
-        <w:rPr>
-          <w:lang w:val="en-US"/>
-        </w:rPr>
-        <w:t>s</w:t>
-      </w:r>
-      <w:r>
-        <w:rPr>
-          <w:lang w:val="en-US"/>
-        </w:rPr>
-        <w:t xml:space="preserve">. For these applications, the position of transmitter and receivers are variable. </w:t>
-      </w:r>
-      <w:r>
-        <w:rPr>
-          <w:lang w:val="en-US"/>
-        </w:rPr>
-        <w:t xml:space="preserve">Thus, the loosely coupled </w:t>
-      </w:r>
-      <w:r>
-        <w:rPr>
-          <w:lang w:val="en-US"/>
-        </w:rPr>
-        <w:t>IPT’s</w:t>
-      </w:r>
-      <w:r>
-        <w:rPr>
-          <w:lang w:val="en-US"/>
-        </w:rPr>
-        <w:t xml:space="preserve"> have a variable mutual inductance</w:t>
-      </w:r>
-      <w:r>
-        <w:rPr>
-          <w:lang w:val="en-US"/>
-        </w:rPr>
-        <w:t xml:space="preserve"> between transmitter and receiver</w:t>
-      </w:r>
-      <w:r>
-        <w:rPr>
-          <w:lang w:val="en-US"/>
-        </w:rPr>
-        <w:t xml:space="preserve">. The different mutual inductance </w:t>
-      </w:r>
-      <w:r>
-        <w:rPr>
-          <w:lang w:val="en-US"/>
-        </w:rPr>
-        <w:t>a</w:t>
-      </w:r>
-      <w:r>
-        <w:rPr>
-          <w:lang w:val="en-US"/>
-        </w:rPr>
-        <w:t xml:space="preserve">ffects the output </w:t>
-      </w:r>
-      <w:r>
-        <w:rPr>
-          <w:lang w:val="en-US"/>
-        </w:rPr>
-        <w:t xml:space="preserve">power, output </w:t>
-      </w:r>
-      <w:r>
-        <w:rPr>
-          <w:lang w:val="en-US"/>
-        </w:rPr>
-        <w:t xml:space="preserve">voltage and the efficiency of the system. In general, the small changes on mutual inductance can be tolerated by using frequency </w:t>
-      </w:r>
-      <w:r>
-        <w:rPr>
-          <w:lang w:val="en-US"/>
-        </w:rPr>
-        <w:t>or</w:t>
-      </w:r>
-      <w:r>
-        <w:rPr>
-          <w:lang w:val="en-US"/>
-        </w:rPr>
-        <w:t xml:space="preserve"> phase shift control. However, small position changes on loosely coupled systems led the mutual inductance change drastically. Thus, transmitter and receiver coils should be designed to be misalignment tolerant.</w:t>
-      </w:r>
-      <w:r>
-        <w:rPr>
-          <w:lang w:val="en-US"/>
-        </w:rPr>
-        <w:t xml:space="preserve"> In literature, </w:t>
-      </w:r>
-      <w:r>
-        <w:rPr>
-          <w:lang w:val="en-US"/>
-        </w:rPr>
-        <w:t xml:space="preserve">misalignment tolerant IPT systems are investigated in the papers. </w:t>
-      </w:r>
-      <w:r>
-        <w:rPr>
-          <w:lang w:val="en-US"/>
-        </w:rPr>
-        <w:t xml:space="preserve">There are different misalignment conditions as show figure X. The misalignments can be also changed with respect to coil shape. </w:t>
-      </w:r>
-    </w:p>
-    <w:p>
-      <w:pPr>
-        <w:jc w:val="both"/>
-        <w:rPr>
-          <w:lang w:val="en-US"/>
-        </w:rPr>
-      </w:pPr>
-      <w:r>
-        <w:rPr>
-          <w:lang w:val="en-US"/>
-        </w:rPr>
+      </w:pPr>
+      <w:r>
         <w:t xml:space="preserve">In this work, the misalignment analysis and mutual inductance calculations will be conducted. Firstly, the mutual inductance calculation </w:t>
       </w:r>
       <w:r>
-        <w:rPr>
-          <w:lang w:val="en-US"/>
-        </w:rPr>
         <w:t>and misalignment analysis in literature will be examined. Secondly, a coupled coil is designed and the mutual inductance between coils are calculated analytically. Thirdly, the design is simulated by FEA</w:t>
       </w:r>
       <w:r>
-        <w:rPr>
-          <w:lang w:val="en-US"/>
-        </w:rPr>
         <w:t xml:space="preserve">. Finally, the analytical and FEA model are compared and the design will be </w:t>
       </w:r>
       <w:r>
-        <w:rPr>
-          <w:lang w:val="en-US"/>
-        </w:rPr>
         <w:t xml:space="preserve">optimized. </w:t>
       </w:r>
     </w:p>
     <w:p>
       <w:pPr>
         <w:pStyle w:val="Heading1"/>
-        <w:rPr>
-          <w:lang w:val="en-US"/>
-        </w:rPr>
-      </w:pPr>
-      <w:r>
-        <w:rPr>
-          <w:lang w:val="en-US"/>
-        </w:rPr>
+      </w:pPr>
+      <w:r>
         <w:t>Literature Review</w:t>
       </w:r>
     </w:p>
     <w:p>
-      <w:pPr>
-        <w:rPr>
-          <w:lang w:val="en-US"/>
-        </w:rPr>
-      </w:pPr>
-      <w:r>
-        <w:rPr>
-          <w:lang w:val="en-US"/>
-        </w:rPr>
-        <w:t xml:space="preserve">In literature, misalignment analysis is well investigated. Misalignment tolerant system design is expected to provide stable output voltage and power. The misalignment tolerant system come into view in two points. One of them is that the misalignment tolerant system is done with control methods. Other one is that the misalignment tolerant system is done with designing misaligned tolerant coils. Second method is investigated in the literature in </w:t>
-      </w:r>
-      <w:proofErr w:type="gramStart"/>
-      <w:r>
-        <w:rPr>
-          <w:lang w:val="en-US"/>
-        </w:rPr>
-        <w:t>this papers</w:t>
-      </w:r>
-      <w:proofErr w:type="gramEnd"/>
-      <w:r>
-        <w:rPr>
-          <w:lang w:val="en-US"/>
-        </w:rPr>
-        <w:t xml:space="preserve">. The coil structures depends on application of the IPT and it is imported to design </w:t>
-      </w:r>
-      <w:r>
-        <w:rPr>
-          <w:lang w:val="en-US"/>
-        </w:rPr>
-        <w:t xml:space="preserve">misaligned tolerant </w:t>
-      </w:r>
-      <w:proofErr w:type="spellStart"/>
-      <w:proofErr w:type="gramStart"/>
-      <w:r>
-        <w:rPr>
-          <w:lang w:val="en-US"/>
-        </w:rPr>
-        <w:t>coils</w:t>
-      </w:r>
-      <w:r>
-        <w:rPr>
-          <w:lang w:val="en-US"/>
-        </w:rPr>
-        <w:t>.</w:t>
-      </w:r>
-      <w:r>
-        <w:rPr>
-          <w:lang w:val="en-US"/>
-        </w:rPr>
-        <w:t>There</w:t>
-      </w:r>
-      <w:proofErr w:type="spellEnd"/>
-      <w:proofErr w:type="gramEnd"/>
-      <w:r>
-        <w:rPr>
-          <w:lang w:val="en-US"/>
-        </w:rPr>
-        <w:t xml:space="preserve"> are some </w:t>
-      </w:r>
-    </w:p>
-    <w:p>
-      <w:pPr>
-        <w:rPr>
-          <w:lang w:val="en-US"/>
-        </w:rPr>
-      </w:pPr>
-    </w:p>
-    <w:p>
-      <w:pPr>
-        <w:rPr>
-          <w:lang w:val="en-US"/>
-        </w:rPr>
-      </w:pPr>
-    </w:p>
-    <w:p>
-      <w:pPr>
-        <w:rPr>
-          <w:lang w:val="en-US"/>
-        </w:rPr>
-      </w:pPr>
-    </w:p>
-    <w:p>
-      <w:pPr>
-        <w:rPr>
-          <w:lang w:val="en-US"/>
-        </w:rPr>
-      </w:pPr>
-    </w:p>
-    <w:p>
-      <w:pPr>
-        <w:rPr>
-          <w:lang w:val="en-US"/>
-        </w:rPr>
-      </w:pPr>
-    </w:p>
-    <w:p>
-      <w:pPr>
-        <w:rPr>
-          <w:lang w:val="en-US"/>
-        </w:rPr>
-      </w:pPr>
-    </w:p>
-    <w:p>
-      <w:pPr>
-        <w:rPr>
-          <w:lang w:val="en-US"/>
-        </w:rPr>
-      </w:pPr>
-    </w:p>
-    <w:p>
-      <w:pPr>
-        <w:rPr>
-          <w:lang w:val="en-US"/>
-        </w:rPr>
-      </w:pPr>
-    </w:p>
-    <w:p>
-      <w:pPr>
-        <w:rPr>
-          <w:lang w:val="en-US"/>
-        </w:rPr>
-      </w:pPr>
-    </w:p>
+      <w:r>
+        <w:t>In literature, misalignment analysis is well investigated. Misalignment tolerant system design is expected to provide stable output voltage and power</w:t>
+      </w:r>
+      <w:r>
+        <w:t xml:space="preserve"> for different position of receivers</w:t>
+      </w:r>
+      <w:r>
+        <w:t xml:space="preserve">. The misalignment tolerant system come into view in two points. One of them is that the misalignment tolerant system is done with control methods. Other one is that the misalignment tolerant system is done with designing misaligned tolerant coils. Second method is investigated in the literature in </w:t>
+      </w:r>
+      <w:r>
+        <w:t>these papers</w:t>
+      </w:r>
+      <w:r>
+        <w:t xml:space="preserve">. The coil structures </w:t>
+      </w:r>
+      <w:r>
+        <w:t>depend</w:t>
+      </w:r>
+      <w:r>
+        <w:t xml:space="preserve"> on application of the IPT and it is imported to design misaligned tolerant coils.</w:t>
+      </w:r>
+      <w:r>
+        <w:t xml:space="preserve"> </w:t>
+      </w:r>
+      <w:r>
+        <w:t xml:space="preserve">There are some </w:t>
+      </w:r>
+    </w:p>
+    <w:p/>
+    <w:p/>
+    <w:p/>
+    <w:p/>
+    <w:p/>
+    <w:p/>
+    <w:p/>
+    <w:p/>
+    <w:p/>
     <w:p>
       <w:pPr>
         <w:pStyle w:val="Heading1"/>
-        <w:rPr>
-          <w:lang w:val="en-US"/>
-        </w:rPr>
-      </w:pPr>
-      <w:r>
-        <w:rPr>
-          <w:lang w:val="en-US"/>
-        </w:rPr>
+      </w:pPr>
+      <w:r>
         <w:lastRenderedPageBreak/>
         <w:t>Analytical Calculation and Sizing</w:t>
       </w:r>
@@ -736,151 +519,3236 @@
     <w:p>
       <w:pPr>
         <w:jc w:val="both"/>
-        <w:rPr>
-          <w:lang w:val="en-US"/>
-        </w:rPr>
-      </w:pPr>
-      <w:r>
-        <w:rPr>
-          <w:lang w:val="en-US"/>
-        </w:rPr>
-        <w:t>In this part, we chose inductor shape which are suitable to our applications. Then, the inductance values and mutual inductances are calculated analytically by using vector potential approach.</w:t>
-      </w:r>
-    </w:p>
+      </w:pPr>
+      <w:r>
+        <w:t xml:space="preserve">In this part, we chose inductor shape which are suitable to our </w:t>
+      </w:r>
+      <w:r>
+        <w:t xml:space="preserve">applications [reference </w:t>
+      </w:r>
+      <w:proofErr w:type="spellStart"/>
+      <w:r>
+        <w:t>ver</w:t>
+      </w:r>
+      <w:proofErr w:type="spellEnd"/>
+      <w:r>
+        <w:t>]</w:t>
+      </w:r>
+      <w:r>
+        <w:t>.</w:t>
+      </w:r>
+      <w:r>
+        <w:t xml:space="preserve"> Our application is a contactless slip rings and it requires a planar misalignment tolerant in shown figure X. Thus, circular shape coil is chosen to provide planar symmetry. </w:t>
+      </w:r>
+      <w:r>
+        <w:t xml:space="preserve">The value of self-inductances and mutual inductance were calculated by using the paper. </w:t>
+      </w:r>
+      <w:r>
+        <w:t>In this section, we calculate the</w:t>
+      </w:r>
+      <w:r>
+        <w:t xml:space="preserve"> self-inductances and mutual</w:t>
+      </w:r>
+      <w:r>
+        <w:t xml:space="preserve"> inductance between transmitter and receiver coil</w:t>
+      </w:r>
+      <w:r>
+        <w:t xml:space="preserve"> analytically by using vector potential approach</w:t>
+      </w:r>
+      <w:r>
+        <w:t>.</w:t>
+      </w:r>
+    </w:p>
+    <w:tbl>
+      <w:tblPr>
+        <w:tblStyle w:val="TableGrid"/>
+        <w:tblW w:w="0" w:type="auto"/>
+        <w:tblLook w:val="04A0" w:firstRow="1" w:lastRow="0" w:firstColumn="1" w:lastColumn="0" w:noHBand="0" w:noVBand="1"/>
+      </w:tblPr>
+      <w:tblGrid>
+        <w:gridCol w:w="4508"/>
+        <w:gridCol w:w="4508"/>
+      </w:tblGrid>
+      <w:tr>
+        <w:tc>
+          <w:tcPr>
+            <w:tcW w:w="4508" w:type="dxa"/>
+          </w:tcPr>
+          <w:p>
+            <w:pPr>
+              <w:jc w:val="center"/>
+              <w:rPr>
+                <w:b/>
+              </w:rPr>
+            </w:pPr>
+            <w:r>
+              <w:rPr>
+                <w:b/>
+              </w:rPr>
+              <w:t>Inductances</w:t>
+            </w:r>
+          </w:p>
+        </w:tc>
+        <w:tc>
+          <w:tcPr>
+            <w:tcW w:w="4508" w:type="dxa"/>
+          </w:tcPr>
+          <w:p>
+            <w:pPr>
+              <w:jc w:val="center"/>
+              <w:rPr>
+                <w:b/>
+              </w:rPr>
+            </w:pPr>
+            <w:r>
+              <w:rPr>
+                <w:b/>
+              </w:rPr>
+              <w:t>Values</w:t>
+            </w:r>
+          </w:p>
+        </w:tc>
+      </w:tr>
+      <w:tr>
+        <w:tc>
+          <w:tcPr>
+            <w:tcW w:w="4508" w:type="dxa"/>
+          </w:tcPr>
+          <w:p>
+            <w:pPr>
+              <w:jc w:val="center"/>
+            </w:pPr>
+            <w:r>
+              <w:t>Transmitter Inductance</w:t>
+            </w:r>
+          </w:p>
+        </w:tc>
+        <w:tc>
+          <w:tcPr>
+            <w:tcW w:w="4508" w:type="dxa"/>
+          </w:tcPr>
+          <w:p>
+            <w:pPr>
+              <w:jc w:val="center"/>
+            </w:pPr>
+          </w:p>
+        </w:tc>
+      </w:tr>
+      <w:tr>
+        <w:tc>
+          <w:tcPr>
+            <w:tcW w:w="4508" w:type="dxa"/>
+          </w:tcPr>
+          <w:p>
+            <w:pPr>
+              <w:jc w:val="center"/>
+            </w:pPr>
+            <w:r>
+              <w:t>Receiver Inductance</w:t>
+            </w:r>
+          </w:p>
+        </w:tc>
+        <w:tc>
+          <w:tcPr>
+            <w:tcW w:w="4508" w:type="dxa"/>
+          </w:tcPr>
+          <w:p>
+            <w:pPr>
+              <w:jc w:val="center"/>
+            </w:pPr>
+          </w:p>
+        </w:tc>
+      </w:tr>
+      <w:tr>
+        <w:tc>
+          <w:tcPr>
+            <w:tcW w:w="4508" w:type="dxa"/>
+          </w:tcPr>
+          <w:p>
+            <w:pPr>
+              <w:jc w:val="center"/>
+            </w:pPr>
+            <w:r>
+              <w:t>Mutual Inductance</w:t>
+            </w:r>
+          </w:p>
+        </w:tc>
+        <w:tc>
+          <w:tcPr>
+            <w:tcW w:w="4508" w:type="dxa"/>
+          </w:tcPr>
+          <w:p>
+            <w:pPr>
+              <w:jc w:val="center"/>
+            </w:pPr>
+          </w:p>
+        </w:tc>
+      </w:tr>
+    </w:tbl>
     <w:p>
       <w:pPr>
         <w:jc w:val="both"/>
-        <w:rPr>
-          <w:lang w:val="en-US"/>
-        </w:rPr>
-      </w:pPr>
-      <w:r>
-        <w:rPr>
-          <w:lang w:val="en-US"/>
-        </w:rPr>
-        <w:t xml:space="preserve">Shape of the inductors is chosen circular shape which are used in vertical misalignment tolerant as shown in figure X. </w:t>
-      </w:r>
+      </w:pPr>
+      <w:r>
+        <w:t xml:space="preserve"> </w:t>
+      </w:r>
+    </w:p>
+    <w:p>
+      <w:pPr>
+        <w:pStyle w:val="Heading2"/>
+        <w:rPr>
+          <w:lang w:val="en-GB"/>
+        </w:rPr>
+      </w:pPr>
+      <w:r>
+        <w:rPr>
+          <w:lang w:val="en-GB"/>
+        </w:rPr>
+        <w:t xml:space="preserve">Self-Inductance </w:t>
+      </w:r>
+      <w:r>
+        <w:rPr>
+          <w:lang w:val="en-GB"/>
+        </w:rPr>
+        <w:t>Calculations</w:t>
+      </w:r>
+    </w:p>
+    <w:p>
+      <w:r>
+        <w:t>The inductance of a loop of wire</w:t>
+      </w:r>
+      <w:r>
+        <w:t>s</w:t>
+      </w:r>
+      <w:r>
+        <w:t xml:space="preserve"> shown at figure X can be </w:t>
+      </w:r>
+      <w:r>
+        <w:t xml:space="preserve">calculated by using the formula. </w:t>
+      </w:r>
+    </w:p>
+    <w:p>
+      <w:pPr>
+        <w:rPr>
+          <w:rFonts w:eastAsiaTheme="minorEastAsia"/>
+        </w:rPr>
+      </w:pPr>
+      <m:oMathPara>
+        <m:oMath>
+          <m:r>
+            <w:rPr>
+              <w:rFonts w:ascii="Cambria Math" w:hAnsi="Cambria Math"/>
+            </w:rPr>
+            <m:t>L=</m:t>
+          </m:r>
+          <m:sSup>
+            <m:sSupPr>
+              <m:ctrlPr>
+                <w:rPr>
+                  <w:rFonts w:ascii="Cambria Math" w:hAnsi="Cambria Math"/>
+                  <w:i/>
+                </w:rPr>
+              </m:ctrlPr>
+            </m:sSupPr>
+            <m:e>
+              <m:r>
+                <w:rPr>
+                  <w:rFonts w:ascii="Cambria Math" w:hAnsi="Cambria Math"/>
+                </w:rPr>
+                <m:t>N</m:t>
+              </m:r>
+            </m:e>
+            <m:sup>
+              <m:r>
+                <w:rPr>
+                  <w:rFonts w:ascii="Cambria Math" w:hAnsi="Cambria Math"/>
+                </w:rPr>
+                <m:t>2</m:t>
+              </m:r>
+            </m:sup>
+          </m:sSup>
+          <m:r>
+            <w:rPr>
+              <w:rFonts w:ascii="Cambria Math" w:hAnsi="Cambria Math"/>
+            </w:rPr>
+            <m:t xml:space="preserve">R </m:t>
+          </m:r>
+          <m:sSub>
+            <m:sSubPr>
+              <m:ctrlPr>
+                <w:rPr>
+                  <w:rFonts w:ascii="Cambria Math" w:hAnsi="Cambria Math"/>
+                  <w:i/>
+                </w:rPr>
+              </m:ctrlPr>
+            </m:sSubPr>
+            <m:e>
+              <m:r>
+                <w:rPr>
+                  <w:rFonts w:ascii="Cambria Math" w:hAnsi="Cambria Math"/>
+                </w:rPr>
+                <m:t>μ</m:t>
+              </m:r>
+            </m:e>
+            <m:sub>
+              <m:r>
+                <w:rPr>
+                  <w:rFonts w:ascii="Cambria Math" w:hAnsi="Cambria Math"/>
+                </w:rPr>
+                <m:t>r</m:t>
+              </m:r>
+            </m:sub>
+          </m:sSub>
+          <m:sSub>
+            <m:sSubPr>
+              <m:ctrlPr>
+                <w:rPr>
+                  <w:rFonts w:ascii="Cambria Math" w:hAnsi="Cambria Math"/>
+                  <w:i/>
+                </w:rPr>
+              </m:ctrlPr>
+            </m:sSubPr>
+            <m:e>
+              <m:r>
+                <w:rPr>
+                  <w:rFonts w:ascii="Cambria Math" w:hAnsi="Cambria Math"/>
+                </w:rPr>
+                <m:t>μ</m:t>
+              </m:r>
+            </m:e>
+            <m:sub>
+              <m:r>
+                <w:rPr>
+                  <w:rFonts w:ascii="Cambria Math" w:hAnsi="Cambria Math"/>
+                </w:rPr>
+                <m:t>0</m:t>
+              </m:r>
+            </m:sub>
+          </m:sSub>
+          <m:r>
+            <w:rPr>
+              <w:rFonts w:ascii="Cambria Math" w:hAnsi="Cambria Math"/>
+            </w:rPr>
+            <m:t>[</m:t>
+          </m:r>
+          <m:func>
+            <m:funcPr>
+              <m:ctrlPr>
+                <w:rPr>
+                  <w:rFonts w:ascii="Cambria Math" w:hAnsi="Cambria Math"/>
+                </w:rPr>
+              </m:ctrlPr>
+            </m:funcPr>
+            <m:fName>
+              <m:r>
+                <m:rPr>
+                  <m:sty m:val="p"/>
+                </m:rPr>
+                <w:rPr>
+                  <w:rFonts w:ascii="Cambria Math" w:hAnsi="Cambria Math"/>
+                </w:rPr>
+                <m:t>ln</m:t>
+              </m:r>
+              <m:ctrlPr>
+                <w:rPr>
+                  <w:rFonts w:ascii="Cambria Math" w:hAnsi="Cambria Math"/>
+                  <w:i/>
+                </w:rPr>
+              </m:ctrlPr>
+            </m:fName>
+            <m:e>
+              <m:d>
+                <m:dPr>
+                  <m:ctrlPr>
+                    <w:rPr>
+                      <w:rFonts w:ascii="Cambria Math" w:hAnsi="Cambria Math"/>
+                      <w:i/>
+                    </w:rPr>
+                  </m:ctrlPr>
+                </m:dPr>
+                <m:e>
+                  <m:f>
+                    <m:fPr>
+                      <m:ctrlPr>
+                        <w:rPr>
+                          <w:rFonts w:ascii="Cambria Math" w:hAnsi="Cambria Math"/>
+                          <w:i/>
+                        </w:rPr>
+                      </m:ctrlPr>
+                    </m:fPr>
+                    <m:num>
+                      <m:r>
+                        <w:rPr>
+                          <w:rFonts w:ascii="Cambria Math" w:hAnsi="Cambria Math"/>
+                        </w:rPr>
+                        <m:t>8R</m:t>
+                      </m:r>
+                    </m:num>
+                    <m:den>
+                      <m:r>
+                        <w:rPr>
+                          <w:rFonts w:ascii="Cambria Math" w:hAnsi="Cambria Math"/>
+                        </w:rPr>
+                        <m:t>a</m:t>
+                      </m:r>
+                    </m:den>
+                  </m:f>
+                </m:e>
+              </m:d>
+            </m:e>
+          </m:func>
+          <m:r>
+            <w:rPr>
+              <w:rFonts w:ascii="Cambria Math" w:hAnsi="Cambria Math"/>
+            </w:rPr>
+            <m:t>-2]</m:t>
+          </m:r>
+        </m:oMath>
+      </m:oMathPara>
+    </w:p>
+    <w:p>
+      <w:r>
+        <w:t xml:space="preserve">By using the </w:t>
+      </w:r>
+      <w:r>
+        <w:t>formula,</w:t>
+      </w:r>
+      <w:r>
+        <w:t xml:space="preserve"> we can calculate the transmitter and receiver inductances.</w:t>
+      </w:r>
+      <w:r>
+        <w:t xml:space="preserve"> In this part, we want to design a coil with angular misalignment tolerant. Thus, the radius of receiver is chosen smaller than transmitter to provide it.</w:t>
+      </w:r>
+      <w:r>
+        <w:t xml:space="preserve"> </w:t>
+      </w:r>
+    </w:p>
+    <w:p>
+      <w:pPr>
+        <w:pStyle w:val="Heading2"/>
+        <w:rPr>
+          <w:lang w:val="en-GB"/>
+        </w:rPr>
+      </w:pPr>
+      <w:r>
+        <w:rPr>
+          <w:lang w:val="en-GB"/>
+        </w:rPr>
+        <w:t xml:space="preserve">Mutual </w:t>
+      </w:r>
+      <w:r>
+        <w:rPr>
+          <w:lang w:val="en-GB"/>
+        </w:rPr>
+        <w:t>Inductance</w:t>
+      </w:r>
+      <w:r>
+        <w:rPr>
+          <w:lang w:val="en-GB"/>
+        </w:rPr>
+        <w:t xml:space="preserve"> Calculations</w:t>
+      </w:r>
+    </w:p>
+    <w:p>
+      <w:r>
+        <w:t>Mutual inductance between two circular coils</w:t>
+      </w:r>
+      <w:r>
+        <w:t xml:space="preserve"> as shown figure X.</w:t>
+      </w:r>
+      <w:r>
+        <w:t xml:space="preserve"> are calculated by u</w:t>
+      </w:r>
+      <w:r>
+        <w:t>s</w:t>
+      </w:r>
+      <w:r>
+        <w:t xml:space="preserve">ing vector potential approach. The mutual inductance formula as known Neumann’s formula is shown below. </w:t>
+      </w:r>
+    </w:p>
+    <w:p>
+      <w:pPr>
+        <w:rPr>
+          <w:rFonts w:eastAsiaTheme="minorEastAsia"/>
+        </w:rPr>
+      </w:pPr>
+      <m:oMathPara>
+        <m:oMath>
+          <m:r>
+            <w:rPr>
+              <w:rFonts w:ascii="Cambria Math" w:hAnsi="Cambria Math"/>
+            </w:rPr>
+            <m:t>M=</m:t>
+          </m:r>
+          <m:f>
+            <m:fPr>
+              <m:ctrlPr>
+                <w:rPr>
+                  <w:rFonts w:ascii="Cambria Math" w:hAnsi="Cambria Math"/>
+                  <w:i/>
+                </w:rPr>
+              </m:ctrlPr>
+            </m:fPr>
+            <m:num>
+              <m:sSub>
+                <m:sSubPr>
+                  <m:ctrlPr>
+                    <w:rPr>
+                      <w:rFonts w:ascii="Cambria Math" w:hAnsi="Cambria Math"/>
+                      <w:i/>
+                    </w:rPr>
+                  </m:ctrlPr>
+                </m:sSubPr>
+                <m:e>
+                  <m:r>
+                    <w:rPr>
+                      <w:rFonts w:ascii="Cambria Math" w:hAnsi="Cambria Math"/>
+                    </w:rPr>
+                    <m:t>N</m:t>
+                  </m:r>
+                </m:e>
+                <m:sub>
+                  <m:r>
+                    <w:rPr>
+                      <w:rFonts w:ascii="Cambria Math" w:hAnsi="Cambria Math"/>
+                    </w:rPr>
+                    <m:t>1</m:t>
+                  </m:r>
+                </m:sub>
+              </m:sSub>
+              <m:sSub>
+                <m:sSubPr>
+                  <m:ctrlPr>
+                    <w:rPr>
+                      <w:rFonts w:ascii="Cambria Math" w:hAnsi="Cambria Math"/>
+                      <w:i/>
+                    </w:rPr>
+                  </m:ctrlPr>
+                </m:sSubPr>
+                <m:e>
+                  <m:r>
+                    <w:rPr>
+                      <w:rFonts w:ascii="Cambria Math" w:hAnsi="Cambria Math"/>
+                    </w:rPr>
+                    <m:t>N</m:t>
+                  </m:r>
+                </m:e>
+                <m:sub>
+                  <m:r>
+                    <w:rPr>
+                      <w:rFonts w:ascii="Cambria Math" w:hAnsi="Cambria Math"/>
+                    </w:rPr>
+                    <m:t>2</m:t>
+                  </m:r>
+                </m:sub>
+              </m:sSub>
+              <m:sSub>
+                <m:sSubPr>
+                  <m:ctrlPr>
+                    <w:rPr>
+                      <w:rFonts w:ascii="Cambria Math" w:hAnsi="Cambria Math"/>
+                      <w:i/>
+                    </w:rPr>
+                  </m:ctrlPr>
+                </m:sSubPr>
+                <m:e>
+                  <m:r>
+                    <w:rPr>
+                      <w:rFonts w:ascii="Cambria Math" w:hAnsi="Cambria Math"/>
+                    </w:rPr>
+                    <m:t>μ</m:t>
+                  </m:r>
+                </m:e>
+                <m:sub>
+                  <m:r>
+                    <w:rPr>
+                      <w:rFonts w:ascii="Cambria Math" w:hAnsi="Cambria Math"/>
+                    </w:rPr>
+                    <m:t>0</m:t>
+                  </m:r>
+                </m:sub>
+              </m:sSub>
+            </m:num>
+            <m:den>
+              <m:r>
+                <w:rPr>
+                  <w:rFonts w:ascii="Cambria Math" w:hAnsi="Cambria Math"/>
+                </w:rPr>
+                <m:t>4π</m:t>
+              </m:r>
+            </m:den>
+          </m:f>
+          <m:nary>
+            <m:naryPr>
+              <m:chr m:val="∮"/>
+              <m:limLoc m:val="undOvr"/>
+              <m:subHide m:val="1"/>
+              <m:supHide m:val="1"/>
+              <m:ctrlPr>
+                <w:rPr>
+                  <w:rFonts w:ascii="Cambria Math" w:hAnsi="Cambria Math"/>
+                  <w:i/>
+                </w:rPr>
+              </m:ctrlPr>
+            </m:naryPr>
+            <m:sub/>
+            <m:sup/>
+            <m:e>
+              <m:nary>
+                <m:naryPr>
+                  <m:chr m:val="∮"/>
+                  <m:limLoc m:val="undOvr"/>
+                  <m:subHide m:val="1"/>
+                  <m:supHide m:val="1"/>
+                  <m:ctrlPr>
+                    <w:rPr>
+                      <w:rFonts w:ascii="Cambria Math" w:hAnsi="Cambria Math"/>
+                      <w:i/>
+                    </w:rPr>
+                  </m:ctrlPr>
+                </m:naryPr>
+                <m:sub/>
+                <m:sup/>
+                <m:e>
+                  <m:f>
+                    <m:fPr>
+                      <m:ctrlPr>
+                        <w:rPr>
+                          <w:rFonts w:ascii="Cambria Math" w:hAnsi="Cambria Math"/>
+                          <w:i/>
+                        </w:rPr>
+                      </m:ctrlPr>
+                    </m:fPr>
+                    <m:num>
+                      <m:r>
+                        <w:rPr>
+                          <w:rFonts w:ascii="Cambria Math" w:hAnsi="Cambria Math"/>
+                        </w:rPr>
+                        <m:t>d</m:t>
+                      </m:r>
+                      <m:sSub>
+                        <m:sSubPr>
+                          <m:ctrlPr>
+                            <w:rPr>
+                              <w:rFonts w:ascii="Cambria Math" w:hAnsi="Cambria Math"/>
+                              <w:i/>
+                            </w:rPr>
+                          </m:ctrlPr>
+                        </m:sSubPr>
+                        <m:e>
+                          <m:r>
+                            <w:rPr>
+                              <w:rFonts w:ascii="Cambria Math" w:hAnsi="Cambria Math"/>
+                            </w:rPr>
+                            <m:t>l</m:t>
+                          </m:r>
+                        </m:e>
+                        <m:sub>
+                          <m:r>
+                            <w:rPr>
+                              <w:rFonts w:ascii="Cambria Math" w:hAnsi="Cambria Math"/>
+                            </w:rPr>
+                            <m:t>1</m:t>
+                          </m:r>
+                        </m:sub>
+                      </m:sSub>
+                      <m:r>
+                        <w:rPr>
+                          <w:rFonts w:ascii="Cambria Math" w:hAnsi="Cambria Math"/>
+                        </w:rPr>
+                        <m:t>xd</m:t>
+                      </m:r>
+                      <m:sSub>
+                        <m:sSubPr>
+                          <m:ctrlPr>
+                            <w:rPr>
+                              <w:rFonts w:ascii="Cambria Math" w:hAnsi="Cambria Math"/>
+                              <w:i/>
+                            </w:rPr>
+                          </m:ctrlPr>
+                        </m:sSubPr>
+                        <m:e>
+                          <m:r>
+                            <w:rPr>
+                              <w:rFonts w:ascii="Cambria Math" w:hAnsi="Cambria Math"/>
+                            </w:rPr>
+                            <m:t>l</m:t>
+                          </m:r>
+                        </m:e>
+                        <m:sub>
+                          <m:r>
+                            <w:rPr>
+                              <w:rFonts w:ascii="Cambria Math" w:hAnsi="Cambria Math"/>
+                            </w:rPr>
+                            <m:t>2</m:t>
+                          </m:r>
+                        </m:sub>
+                      </m:sSub>
+                    </m:num>
+                    <m:den>
+                      <m:r>
+                        <w:rPr>
+                          <w:rFonts w:ascii="Cambria Math" w:hAnsi="Cambria Math"/>
+                        </w:rPr>
+                        <m:t>R</m:t>
+                      </m:r>
+                    </m:den>
+                  </m:f>
+                </m:e>
+              </m:nary>
+            </m:e>
+          </m:nary>
+        </m:oMath>
+      </m:oMathPara>
+    </w:p>
+    <w:p>
+      <w:pPr>
+        <w:rPr>
+          <w:rFonts w:eastAsiaTheme="minorEastAsia"/>
+        </w:rPr>
+      </w:pPr>
+      <w:r>
+        <w:rPr>
+          <w:rFonts w:eastAsiaTheme="minorEastAsia"/>
+        </w:rPr>
+        <w:t xml:space="preserve">Where the </w:t>
+      </w:r>
+      <m:oMath>
+        <m:r>
+          <w:rPr>
+            <w:rFonts w:ascii="Cambria Math" w:hAnsi="Cambria Math"/>
+          </w:rPr>
+          <m:t>d</m:t>
+        </m:r>
+        <m:sSub>
+          <m:sSubPr>
+            <m:ctrlPr>
+              <w:rPr>
+                <w:rFonts w:ascii="Cambria Math" w:hAnsi="Cambria Math"/>
+                <w:i/>
+              </w:rPr>
+            </m:ctrlPr>
+          </m:sSubPr>
+          <m:e>
+            <m:r>
+              <w:rPr>
+                <w:rFonts w:ascii="Cambria Math" w:hAnsi="Cambria Math"/>
+              </w:rPr>
+              <m:t>l</m:t>
+            </m:r>
+          </m:e>
+          <m:sub>
+            <m:r>
+              <w:rPr>
+                <w:rFonts w:ascii="Cambria Math" w:hAnsi="Cambria Math"/>
+              </w:rPr>
+              <m:t>1</m:t>
+            </m:r>
+          </m:sub>
+        </m:sSub>
+        <m:r>
+          <w:rPr>
+            <w:rFonts w:ascii="Cambria Math" w:hAnsi="Cambria Math"/>
+          </w:rPr>
+          <m:t xml:space="preserve"> and d</m:t>
+        </m:r>
+        <m:sSub>
+          <m:sSubPr>
+            <m:ctrlPr>
+              <w:rPr>
+                <w:rFonts w:ascii="Cambria Math" w:hAnsi="Cambria Math"/>
+                <w:i/>
+              </w:rPr>
+            </m:ctrlPr>
+          </m:sSubPr>
+          <m:e>
+            <m:r>
+              <w:rPr>
+                <w:rFonts w:ascii="Cambria Math" w:hAnsi="Cambria Math"/>
+              </w:rPr>
+              <m:t>l</m:t>
+            </m:r>
+          </m:e>
+          <m:sub>
+            <m:r>
+              <w:rPr>
+                <w:rFonts w:ascii="Cambria Math" w:hAnsi="Cambria Math"/>
+              </w:rPr>
+              <m:t>2</m:t>
+            </m:r>
+          </m:sub>
+        </m:sSub>
+      </m:oMath>
+      <w:r>
+        <w:rPr>
+          <w:rFonts w:eastAsiaTheme="minorEastAsia"/>
+        </w:rPr>
+        <w:t xml:space="preserve"> are defined as:</w:t>
+      </w:r>
+    </w:p>
+    <w:p>
+      <m:oMathPara>
+        <m:oMath>
+          <m:r>
+            <w:rPr>
+              <w:rFonts w:ascii="Cambria Math" w:hAnsi="Cambria Math"/>
+            </w:rPr>
+            <m:t>d</m:t>
+          </m:r>
+          <m:sSub>
+            <m:sSubPr>
+              <m:ctrlPr>
+                <w:rPr>
+                  <w:rFonts w:ascii="Cambria Math" w:hAnsi="Cambria Math"/>
+                  <w:i/>
+                </w:rPr>
+              </m:ctrlPr>
+            </m:sSubPr>
+            <m:e>
+              <m:r>
+                <w:rPr>
+                  <w:rFonts w:ascii="Cambria Math" w:hAnsi="Cambria Math"/>
+                </w:rPr>
+                <m:t>l</m:t>
+              </m:r>
+            </m:e>
+            <m:sub>
+              <m:r>
+                <w:rPr>
+                  <w:rFonts w:ascii="Cambria Math" w:hAnsi="Cambria Math"/>
+                </w:rPr>
+                <m:t>1</m:t>
+              </m:r>
+            </m:sub>
+          </m:sSub>
+          <m:r>
+            <w:rPr>
+              <w:rFonts w:ascii="Cambria Math" w:hAnsi="Cambria Math"/>
+            </w:rPr>
+            <m:t>=</m:t>
+          </m:r>
+          <m:d>
+            <m:dPr>
+              <m:ctrlPr>
+                <w:rPr>
+                  <w:rFonts w:ascii="Cambria Math" w:hAnsi="Cambria Math"/>
+                  <w:i/>
+                </w:rPr>
+              </m:ctrlPr>
+            </m:dPr>
+            <m:e>
+              <m:r>
+                <w:rPr>
+                  <w:rFonts w:ascii="Cambria Math" w:hAnsi="Cambria Math"/>
+                </w:rPr>
+                <m:t>-</m:t>
+              </m:r>
+              <m:sSub>
+                <m:sSubPr>
+                  <m:ctrlPr>
+                    <w:rPr>
+                      <w:rFonts w:ascii="Cambria Math" w:hAnsi="Cambria Math"/>
+                      <w:i/>
+                    </w:rPr>
+                  </m:ctrlPr>
+                </m:sSubPr>
+                <m:e>
+                  <m:r>
+                    <w:rPr>
+                      <w:rFonts w:ascii="Cambria Math" w:hAnsi="Cambria Math"/>
+                    </w:rPr>
+                    <m:t>r</m:t>
+                  </m:r>
+                </m:e>
+                <m:sub>
+                  <m:r>
+                    <w:rPr>
+                      <w:rFonts w:ascii="Cambria Math" w:hAnsi="Cambria Math"/>
+                    </w:rPr>
+                    <m:t>1</m:t>
+                  </m:r>
+                </m:sub>
+              </m:sSub>
+              <m:func>
+                <m:funcPr>
+                  <m:ctrlPr>
+                    <w:rPr>
+                      <w:rFonts w:ascii="Cambria Math" w:hAnsi="Cambria Math"/>
+                    </w:rPr>
+                  </m:ctrlPr>
+                </m:funcPr>
+                <m:fName>
+                  <m:r>
+                    <m:rPr>
+                      <m:sty m:val="p"/>
+                    </m:rPr>
+                    <w:rPr>
+                      <w:rFonts w:ascii="Cambria Math" w:hAnsi="Cambria Math"/>
+                    </w:rPr>
+                    <m:t>sin</m:t>
+                  </m:r>
+                </m:fName>
+                <m:e>
+                  <m:d>
+                    <m:dPr>
+                      <m:ctrlPr>
+                        <w:rPr>
+                          <w:rFonts w:ascii="Cambria Math" w:hAnsi="Cambria Math"/>
+                          <w:i/>
+                        </w:rPr>
+                      </m:ctrlPr>
+                    </m:dPr>
+                    <m:e>
+                      <m:sSub>
+                        <m:sSubPr>
+                          <m:ctrlPr>
+                            <w:rPr>
+                              <w:rFonts w:ascii="Cambria Math" w:hAnsi="Cambria Math"/>
+                              <w:i/>
+                            </w:rPr>
+                          </m:ctrlPr>
+                        </m:sSubPr>
+                        <m:e>
+                          <m:r>
+                            <w:rPr>
+                              <w:rFonts w:ascii="Cambria Math" w:hAnsi="Cambria Math"/>
+                            </w:rPr>
+                            <m:t>θ</m:t>
+                          </m:r>
+                        </m:e>
+                        <m:sub>
+                          <m:r>
+                            <w:rPr>
+                              <w:rFonts w:ascii="Cambria Math" w:hAnsi="Cambria Math"/>
+                            </w:rPr>
+                            <m:t>i</m:t>
+                          </m:r>
+                        </m:sub>
+                      </m:sSub>
+                    </m:e>
+                  </m:d>
+                </m:e>
+              </m:func>
+              <m:r>
+                <w:rPr>
+                  <w:rFonts w:ascii="Cambria Math" w:hAnsi="Cambria Math"/>
+                </w:rPr>
+                <m:t>+</m:t>
+              </m:r>
+              <m:sSub>
+                <m:sSubPr>
+                  <m:ctrlPr>
+                    <w:rPr>
+                      <w:rFonts w:ascii="Cambria Math" w:hAnsi="Cambria Math"/>
+                      <w:i/>
+                    </w:rPr>
+                  </m:ctrlPr>
+                </m:sSubPr>
+                <m:e>
+                  <m:r>
+                    <w:rPr>
+                      <w:rFonts w:ascii="Cambria Math" w:hAnsi="Cambria Math"/>
+                    </w:rPr>
+                    <m:t>r</m:t>
+                  </m:r>
+                </m:e>
+                <m:sub>
+                  <m:r>
+                    <w:rPr>
+                      <w:rFonts w:ascii="Cambria Math" w:hAnsi="Cambria Math"/>
+                    </w:rPr>
+                    <m:t>1</m:t>
+                  </m:r>
+                </m:sub>
+              </m:sSub>
+              <m:func>
+                <m:funcPr>
+                  <m:ctrlPr>
+                    <w:rPr>
+                      <w:rFonts w:ascii="Cambria Math" w:hAnsi="Cambria Math"/>
+                    </w:rPr>
+                  </m:ctrlPr>
+                </m:funcPr>
+                <m:fName>
+                  <m:r>
+                    <m:rPr>
+                      <m:sty m:val="p"/>
+                    </m:rPr>
+                    <w:rPr>
+                      <w:rFonts w:ascii="Cambria Math" w:hAnsi="Cambria Math"/>
+                    </w:rPr>
+                    <m:t>cos</m:t>
+                  </m:r>
+                </m:fName>
+                <m:e>
+                  <m:d>
+                    <m:dPr>
+                      <m:ctrlPr>
+                        <w:rPr>
+                          <w:rFonts w:ascii="Cambria Math" w:hAnsi="Cambria Math"/>
+                          <w:i/>
+                        </w:rPr>
+                      </m:ctrlPr>
+                    </m:dPr>
+                    <m:e>
+                      <m:sSub>
+                        <m:sSubPr>
+                          <m:ctrlPr>
+                            <w:rPr>
+                              <w:rFonts w:ascii="Cambria Math" w:hAnsi="Cambria Math"/>
+                              <w:i/>
+                            </w:rPr>
+                          </m:ctrlPr>
+                        </m:sSubPr>
+                        <m:e>
+                          <m:r>
+                            <w:rPr>
+                              <w:rFonts w:ascii="Cambria Math" w:hAnsi="Cambria Math"/>
+                            </w:rPr>
+                            <m:t>θ</m:t>
+                          </m:r>
+                        </m:e>
+                        <m:sub>
+                          <m:r>
+                            <w:rPr>
+                              <w:rFonts w:ascii="Cambria Math" w:hAnsi="Cambria Math"/>
+                            </w:rPr>
+                            <m:t>j</m:t>
+                          </m:r>
+                        </m:sub>
+                      </m:sSub>
+                    </m:e>
+                  </m:d>
+                </m:e>
+              </m:func>
+            </m:e>
+          </m:d>
+          <m:r>
+            <w:rPr>
+              <w:rFonts w:ascii="Cambria Math" w:hAnsi="Cambria Math"/>
+            </w:rPr>
+            <m:t>dθ</m:t>
+          </m:r>
+        </m:oMath>
+      </m:oMathPara>
+    </w:p>
+    <w:p>
+      <m:oMathPara>
+        <m:oMath>
+          <m:r>
+            <w:rPr>
+              <w:rFonts w:ascii="Cambria Math" w:hAnsi="Cambria Math"/>
+            </w:rPr>
+            <m:t>d</m:t>
+          </m:r>
+          <m:sSub>
+            <m:sSubPr>
+              <m:ctrlPr>
+                <w:rPr>
+                  <w:rFonts w:ascii="Cambria Math" w:hAnsi="Cambria Math"/>
+                  <w:i/>
+                </w:rPr>
+              </m:ctrlPr>
+            </m:sSubPr>
+            <m:e>
+              <m:r>
+                <w:rPr>
+                  <w:rFonts w:ascii="Cambria Math" w:hAnsi="Cambria Math"/>
+                </w:rPr>
+                <m:t>l</m:t>
+              </m:r>
+            </m:e>
+            <m:sub>
+              <m:r>
+                <w:rPr>
+                  <w:rFonts w:ascii="Cambria Math" w:hAnsi="Cambria Math"/>
+                </w:rPr>
+                <m:t>2</m:t>
+              </m:r>
+            </m:sub>
+          </m:sSub>
+          <m:r>
+            <w:rPr>
+              <w:rFonts w:ascii="Cambria Math" w:hAnsi="Cambria Math"/>
+            </w:rPr>
+            <m:t>=</m:t>
+          </m:r>
+          <m:d>
+            <m:dPr>
+              <m:ctrlPr>
+                <w:rPr>
+                  <w:rFonts w:ascii="Cambria Math" w:hAnsi="Cambria Math"/>
+                  <w:i/>
+                </w:rPr>
+              </m:ctrlPr>
+            </m:dPr>
+            <m:e>
+              <m:r>
+                <w:rPr>
+                  <w:rFonts w:ascii="Cambria Math" w:hAnsi="Cambria Math"/>
+                </w:rPr>
+                <m:t>-</m:t>
+              </m:r>
+              <m:sSub>
+                <m:sSubPr>
+                  <m:ctrlPr>
+                    <w:rPr>
+                      <w:rFonts w:ascii="Cambria Math" w:hAnsi="Cambria Math"/>
+                      <w:i/>
+                    </w:rPr>
+                  </m:ctrlPr>
+                </m:sSubPr>
+                <m:e>
+                  <m:r>
+                    <w:rPr>
+                      <w:rFonts w:ascii="Cambria Math" w:hAnsi="Cambria Math"/>
+                    </w:rPr>
+                    <m:t>r</m:t>
+                  </m:r>
+                </m:e>
+                <m:sub>
+                  <m:r>
+                    <w:rPr>
+                      <w:rFonts w:ascii="Cambria Math" w:hAnsi="Cambria Math"/>
+                    </w:rPr>
+                    <m:t>1</m:t>
+                  </m:r>
+                </m:sub>
+              </m:sSub>
+              <m:func>
+                <m:funcPr>
+                  <m:ctrlPr>
+                    <w:rPr>
+                      <w:rFonts w:ascii="Cambria Math" w:hAnsi="Cambria Math"/>
+                    </w:rPr>
+                  </m:ctrlPr>
+                </m:funcPr>
+                <m:fName>
+                  <m:r>
+                    <m:rPr>
+                      <m:sty m:val="p"/>
+                    </m:rPr>
+                    <w:rPr>
+                      <w:rFonts w:ascii="Cambria Math" w:hAnsi="Cambria Math"/>
+                    </w:rPr>
+                    <m:t>sin</m:t>
+                  </m:r>
+                </m:fName>
+                <m:e>
+                  <m:d>
+                    <m:dPr>
+                      <m:ctrlPr>
+                        <w:rPr>
+                          <w:rFonts w:ascii="Cambria Math" w:hAnsi="Cambria Math"/>
+                          <w:i/>
+                        </w:rPr>
+                      </m:ctrlPr>
+                    </m:dPr>
+                    <m:e>
+                      <m:sSub>
+                        <m:sSubPr>
+                          <m:ctrlPr>
+                            <w:rPr>
+                              <w:rFonts w:ascii="Cambria Math" w:hAnsi="Cambria Math"/>
+                              <w:i/>
+                            </w:rPr>
+                          </m:ctrlPr>
+                        </m:sSubPr>
+                        <m:e>
+                          <m:r>
+                            <w:rPr>
+                              <w:rFonts w:ascii="Cambria Math" w:hAnsi="Cambria Math"/>
+                            </w:rPr>
+                            <m:t>ϕ</m:t>
+                          </m:r>
+                        </m:e>
+                        <m:sub>
+                          <m:r>
+                            <w:rPr>
+                              <w:rFonts w:ascii="Cambria Math" w:hAnsi="Cambria Math"/>
+                            </w:rPr>
+                            <m:t>i</m:t>
+                          </m:r>
+                        </m:sub>
+                      </m:sSub>
+                    </m:e>
+                  </m:d>
+                </m:e>
+              </m:func>
+              <m:r>
+                <w:rPr>
+                  <w:rFonts w:ascii="Cambria Math" w:hAnsi="Cambria Math"/>
+                </w:rPr>
+                <m:t>+</m:t>
+              </m:r>
+              <m:sSub>
+                <m:sSubPr>
+                  <m:ctrlPr>
+                    <w:rPr>
+                      <w:rFonts w:ascii="Cambria Math" w:hAnsi="Cambria Math"/>
+                      <w:i/>
+                    </w:rPr>
+                  </m:ctrlPr>
+                </m:sSubPr>
+                <m:e>
+                  <m:r>
+                    <w:rPr>
+                      <w:rFonts w:ascii="Cambria Math" w:hAnsi="Cambria Math"/>
+                    </w:rPr>
+                    <m:t>r</m:t>
+                  </m:r>
+                </m:e>
+                <m:sub>
+                  <m:r>
+                    <w:rPr>
+                      <w:rFonts w:ascii="Cambria Math" w:hAnsi="Cambria Math"/>
+                    </w:rPr>
+                    <m:t>1</m:t>
+                  </m:r>
+                </m:sub>
+              </m:sSub>
+              <m:func>
+                <m:funcPr>
+                  <m:ctrlPr>
+                    <w:rPr>
+                      <w:rFonts w:ascii="Cambria Math" w:hAnsi="Cambria Math"/>
+                    </w:rPr>
+                  </m:ctrlPr>
+                </m:funcPr>
+                <m:fName>
+                  <m:r>
+                    <m:rPr>
+                      <m:sty m:val="p"/>
+                    </m:rPr>
+                    <w:rPr>
+                      <w:rFonts w:ascii="Cambria Math" w:hAnsi="Cambria Math"/>
+                    </w:rPr>
+                    <m:t>cos</m:t>
+                  </m:r>
+                </m:fName>
+                <m:e>
+                  <m:d>
+                    <m:dPr>
+                      <m:ctrlPr>
+                        <w:rPr>
+                          <w:rFonts w:ascii="Cambria Math" w:hAnsi="Cambria Math"/>
+                          <w:i/>
+                        </w:rPr>
+                      </m:ctrlPr>
+                    </m:dPr>
+                    <m:e>
+                      <m:sSub>
+                        <m:sSubPr>
+                          <m:ctrlPr>
+                            <w:rPr>
+                              <w:rFonts w:ascii="Cambria Math" w:hAnsi="Cambria Math"/>
+                              <w:i/>
+                            </w:rPr>
+                          </m:ctrlPr>
+                        </m:sSubPr>
+                        <m:e>
+                          <m:r>
+                            <w:rPr>
+                              <w:rFonts w:ascii="Cambria Math" w:hAnsi="Cambria Math"/>
+                            </w:rPr>
+                            <m:t>ϕ</m:t>
+                          </m:r>
+                        </m:e>
+                        <m:sub>
+                          <m:r>
+                            <w:rPr>
+                              <w:rFonts w:ascii="Cambria Math" w:hAnsi="Cambria Math"/>
+                            </w:rPr>
+                            <m:t>j</m:t>
+                          </m:r>
+                        </m:sub>
+                      </m:sSub>
+                    </m:e>
+                  </m:d>
+                </m:e>
+              </m:func>
+            </m:e>
+          </m:d>
+          <m:r>
+            <w:rPr>
+              <w:rFonts w:ascii="Cambria Math" w:hAnsi="Cambria Math"/>
+            </w:rPr>
+            <m:t>dϕ</m:t>
+          </m:r>
+        </m:oMath>
+      </m:oMathPara>
     </w:p>
     <w:p>
       <w:pPr>
         <w:jc w:val="both"/>
-        <w:rPr>
-          <w:lang w:val="en-US"/>
-        </w:rPr>
-      </w:pPr>
+      </w:pPr>
+      <w:r>
+        <w:t xml:space="preserve">Then, two arbitrary points of coils, we define R as: </w:t>
+      </w:r>
+    </w:p>
+    <w:p>
+      <w:pPr>
+        <w:jc w:val="both"/>
+      </w:pPr>
+      <m:oMathPara>
+        <m:oMath>
+          <m:r>
+            <w:rPr>
+              <w:rFonts w:ascii="Cambria Math" w:hAnsi="Cambria Math"/>
+            </w:rPr>
+            <m:t>R=</m:t>
+          </m:r>
+          <m:rad>
+            <m:radPr>
+              <m:degHide m:val="1"/>
+              <m:ctrlPr>
+                <w:rPr>
+                  <w:rFonts w:ascii="Cambria Math" w:hAnsi="Cambria Math"/>
+                  <w:i/>
+                </w:rPr>
+              </m:ctrlPr>
+            </m:radPr>
+            <m:deg/>
+            <m:e>
+              <m:sSubSup>
+                <m:sSubSupPr>
+                  <m:ctrlPr>
+                    <w:rPr>
+                      <w:rFonts w:ascii="Cambria Math" w:hAnsi="Cambria Math"/>
+                      <w:i/>
+                    </w:rPr>
+                  </m:ctrlPr>
+                </m:sSubSupPr>
+                <m:e>
+                  <m:r>
+                    <w:rPr>
+                      <w:rFonts w:ascii="Cambria Math" w:hAnsi="Cambria Math"/>
+                    </w:rPr>
+                    <m:t>r</m:t>
+                  </m:r>
+                </m:e>
+                <m:sub>
+                  <m:r>
+                    <w:rPr>
+                      <w:rFonts w:ascii="Cambria Math" w:hAnsi="Cambria Math"/>
+                    </w:rPr>
+                    <m:t>1</m:t>
+                  </m:r>
+                </m:sub>
+                <m:sup>
+                  <m:r>
+                    <w:rPr>
+                      <w:rFonts w:ascii="Cambria Math" w:hAnsi="Cambria Math"/>
+                    </w:rPr>
+                    <m:t>2</m:t>
+                  </m:r>
+                </m:sup>
+              </m:sSubSup>
+              <m:r>
+                <w:rPr>
+                  <w:rFonts w:ascii="Cambria Math" w:hAnsi="Cambria Math"/>
+                </w:rPr>
+                <m:t>+</m:t>
+              </m:r>
+              <m:sSubSup>
+                <m:sSubSupPr>
+                  <m:ctrlPr>
+                    <w:rPr>
+                      <w:rFonts w:ascii="Cambria Math" w:hAnsi="Cambria Math"/>
+                      <w:i/>
+                    </w:rPr>
+                  </m:ctrlPr>
+                </m:sSubSupPr>
+                <m:e>
+                  <m:r>
+                    <w:rPr>
+                      <w:rFonts w:ascii="Cambria Math" w:hAnsi="Cambria Math"/>
+                    </w:rPr>
+                    <m:t>r</m:t>
+                  </m:r>
+                </m:e>
+                <m:sub>
+                  <m:r>
+                    <w:rPr>
+                      <w:rFonts w:ascii="Cambria Math" w:hAnsi="Cambria Math"/>
+                    </w:rPr>
+                    <m:t>2</m:t>
+                  </m:r>
+                </m:sub>
+                <m:sup>
+                  <m:r>
+                    <w:rPr>
+                      <w:rFonts w:ascii="Cambria Math" w:hAnsi="Cambria Math"/>
+                    </w:rPr>
+                    <m:t>2</m:t>
+                  </m:r>
+                </m:sup>
+              </m:sSubSup>
+              <m:r>
+                <w:rPr>
+                  <w:rFonts w:ascii="Cambria Math" w:hAnsi="Cambria Math"/>
+                </w:rPr>
+                <m:t>-2</m:t>
+              </m:r>
+              <m:sSub>
+                <m:sSubPr>
+                  <m:ctrlPr>
+                    <w:rPr>
+                      <w:rFonts w:ascii="Cambria Math" w:hAnsi="Cambria Math"/>
+                      <w:i/>
+                    </w:rPr>
+                  </m:ctrlPr>
+                </m:sSubPr>
+                <m:e>
+                  <m:r>
+                    <w:rPr>
+                      <w:rFonts w:ascii="Cambria Math" w:hAnsi="Cambria Math"/>
+                    </w:rPr>
+                    <m:t>r</m:t>
+                  </m:r>
+                </m:e>
+                <m:sub>
+                  <m:r>
+                    <w:rPr>
+                      <w:rFonts w:ascii="Cambria Math" w:hAnsi="Cambria Math"/>
+                    </w:rPr>
+                    <m:t>1</m:t>
+                  </m:r>
+                </m:sub>
+              </m:sSub>
+              <m:sSub>
+                <m:sSubPr>
+                  <m:ctrlPr>
+                    <w:rPr>
+                      <w:rFonts w:ascii="Cambria Math" w:hAnsi="Cambria Math"/>
+                      <w:i/>
+                    </w:rPr>
+                  </m:ctrlPr>
+                </m:sSubPr>
+                <m:e>
+                  <m:r>
+                    <w:rPr>
+                      <w:rFonts w:ascii="Cambria Math" w:hAnsi="Cambria Math"/>
+                    </w:rPr>
+                    <m:t>r</m:t>
+                  </m:r>
+                </m:e>
+                <m:sub>
+                  <m:r>
+                    <w:rPr>
+                      <w:rFonts w:ascii="Cambria Math" w:hAnsi="Cambria Math"/>
+                    </w:rPr>
+                    <m:t>2</m:t>
+                  </m:r>
+                </m:sub>
+              </m:sSub>
+              <m:func>
+                <m:funcPr>
+                  <m:ctrlPr>
+                    <w:rPr>
+                      <w:rFonts w:ascii="Cambria Math" w:hAnsi="Cambria Math"/>
+                    </w:rPr>
+                  </m:ctrlPr>
+                </m:funcPr>
+                <m:fName>
+                  <m:r>
+                    <m:rPr>
+                      <m:sty m:val="p"/>
+                    </m:rPr>
+                    <w:rPr>
+                      <w:rFonts w:ascii="Cambria Math" w:hAnsi="Cambria Math"/>
+                    </w:rPr>
+                    <m:t>cos</m:t>
+                  </m:r>
+                </m:fName>
+                <m:e>
+                  <m:d>
+                    <m:dPr>
+                      <m:ctrlPr>
+                        <w:rPr>
+                          <w:rFonts w:ascii="Cambria Math" w:hAnsi="Cambria Math"/>
+                          <w:i/>
+                        </w:rPr>
+                      </m:ctrlPr>
+                    </m:dPr>
+                    <m:e>
+                      <m:r>
+                        <w:rPr>
+                          <w:rFonts w:ascii="Cambria Math" w:hAnsi="Cambria Math"/>
+                        </w:rPr>
+                        <m:t>θ-ϕ</m:t>
+                      </m:r>
+                    </m:e>
+                  </m:d>
+                </m:e>
+              </m:func>
+              <m:r>
+                <w:rPr>
+                  <w:rFonts w:ascii="Cambria Math" w:hAnsi="Cambria Math"/>
+                </w:rPr>
+                <m:t>+</m:t>
+              </m:r>
+              <m:sSup>
+                <m:sSupPr>
+                  <m:ctrlPr>
+                    <w:rPr>
+                      <w:rFonts w:ascii="Cambria Math" w:hAnsi="Cambria Math"/>
+                      <w:i/>
+                    </w:rPr>
+                  </m:ctrlPr>
+                </m:sSupPr>
+                <m:e>
+                  <m:r>
+                    <w:rPr>
+                      <w:rFonts w:ascii="Cambria Math" w:hAnsi="Cambria Math"/>
+                    </w:rPr>
+                    <m:t>d</m:t>
+                  </m:r>
+                </m:e>
+                <m:sup>
+                  <m:r>
+                    <w:rPr>
+                      <w:rFonts w:ascii="Cambria Math" w:hAnsi="Cambria Math"/>
+                    </w:rPr>
+                    <m:t>2</m:t>
+                  </m:r>
+                </m:sup>
+              </m:sSup>
+            </m:e>
+          </m:rad>
+        </m:oMath>
+      </m:oMathPara>
+    </w:p>
+    <w:p>
+      <w:pPr>
+        <w:jc w:val="both"/>
+      </w:pPr>
+      <w:r>
+        <w:t>By using the definitions, we can calculate the mutual inductances as</w:t>
+      </w:r>
+      <w:r>
+        <w:t>:</w:t>
+      </w:r>
+    </w:p>
+    <w:p>
+      <w:pPr>
+        <w:rPr>
+          <w:rFonts w:eastAsiaTheme="minorEastAsia"/>
+        </w:rPr>
+      </w:pPr>
+      <m:oMathPara>
+        <m:oMath>
+          <m:r>
+            <w:rPr>
+              <w:rFonts w:ascii="Cambria Math" w:hAnsi="Cambria Math"/>
+            </w:rPr>
+            <m:t>M=</m:t>
+          </m:r>
+          <m:f>
+            <m:fPr>
+              <m:ctrlPr>
+                <w:rPr>
+                  <w:rFonts w:ascii="Cambria Math" w:hAnsi="Cambria Math"/>
+                  <w:i/>
+                </w:rPr>
+              </m:ctrlPr>
+            </m:fPr>
+            <m:num>
+              <m:sSub>
+                <m:sSubPr>
+                  <m:ctrlPr>
+                    <w:rPr>
+                      <w:rFonts w:ascii="Cambria Math" w:hAnsi="Cambria Math"/>
+                      <w:i/>
+                    </w:rPr>
+                  </m:ctrlPr>
+                </m:sSubPr>
+                <m:e>
+                  <m:r>
+                    <w:rPr>
+                      <w:rFonts w:ascii="Cambria Math" w:hAnsi="Cambria Math"/>
+                    </w:rPr>
+                    <m:t>N</m:t>
+                  </m:r>
+                </m:e>
+                <m:sub>
+                  <m:r>
+                    <w:rPr>
+                      <w:rFonts w:ascii="Cambria Math" w:hAnsi="Cambria Math"/>
+                    </w:rPr>
+                    <m:t>1</m:t>
+                  </m:r>
+                </m:sub>
+              </m:sSub>
+              <m:sSub>
+                <m:sSubPr>
+                  <m:ctrlPr>
+                    <w:rPr>
+                      <w:rFonts w:ascii="Cambria Math" w:hAnsi="Cambria Math"/>
+                      <w:i/>
+                    </w:rPr>
+                  </m:ctrlPr>
+                </m:sSubPr>
+                <m:e>
+                  <m:r>
+                    <w:rPr>
+                      <w:rFonts w:ascii="Cambria Math" w:hAnsi="Cambria Math"/>
+                    </w:rPr>
+                    <m:t>N</m:t>
+                  </m:r>
+                </m:e>
+                <m:sub>
+                  <m:r>
+                    <w:rPr>
+                      <w:rFonts w:ascii="Cambria Math" w:hAnsi="Cambria Math"/>
+                    </w:rPr>
+                    <m:t>2</m:t>
+                  </m:r>
+                </m:sub>
+              </m:sSub>
+              <m:sSub>
+                <m:sSubPr>
+                  <m:ctrlPr>
+                    <w:rPr>
+                      <w:rFonts w:ascii="Cambria Math" w:hAnsi="Cambria Math"/>
+                      <w:i/>
+                    </w:rPr>
+                  </m:ctrlPr>
+                </m:sSubPr>
+                <m:e>
+                  <m:r>
+                    <w:rPr>
+                      <w:rFonts w:ascii="Cambria Math" w:hAnsi="Cambria Math"/>
+                    </w:rPr>
+                    <m:t>μ</m:t>
+                  </m:r>
+                </m:e>
+                <m:sub>
+                  <m:r>
+                    <w:rPr>
+                      <w:rFonts w:ascii="Cambria Math" w:hAnsi="Cambria Math"/>
+                    </w:rPr>
+                    <m:t>0</m:t>
+                  </m:r>
+                </m:sub>
+              </m:sSub>
+            </m:num>
+            <m:den>
+              <m:r>
+                <w:rPr>
+                  <w:rFonts w:ascii="Cambria Math" w:hAnsi="Cambria Math"/>
+                </w:rPr>
+                <m:t>4π</m:t>
+              </m:r>
+            </m:den>
+          </m:f>
+          <m:nary>
+            <m:naryPr>
+              <m:chr m:val="∮"/>
+              <m:limLoc m:val="subSup"/>
+              <m:ctrlPr>
+                <w:rPr>
+                  <w:rFonts w:ascii="Cambria Math" w:hAnsi="Cambria Math"/>
+                  <w:i/>
+                </w:rPr>
+              </m:ctrlPr>
+            </m:naryPr>
+            <m:sub>
+              <m:r>
+                <w:rPr>
+                  <w:rFonts w:ascii="Cambria Math" w:hAnsi="Cambria Math"/>
+                </w:rPr>
+                <m:t>0</m:t>
+              </m:r>
+            </m:sub>
+            <m:sup>
+              <m:r>
+                <w:rPr>
+                  <w:rFonts w:ascii="Cambria Math" w:hAnsi="Cambria Math"/>
+                </w:rPr>
+                <m:t>2π</m:t>
+              </m:r>
+            </m:sup>
+            <m:e>
+              <m:nary>
+                <m:naryPr>
+                  <m:chr m:val="∮"/>
+                  <m:limLoc m:val="subSup"/>
+                  <m:ctrlPr>
+                    <w:rPr>
+                      <w:rFonts w:ascii="Cambria Math" w:hAnsi="Cambria Math"/>
+                      <w:i/>
+                    </w:rPr>
+                  </m:ctrlPr>
+                </m:naryPr>
+                <m:sub>
+                  <m:r>
+                    <w:rPr>
+                      <w:rFonts w:ascii="Cambria Math" w:hAnsi="Cambria Math"/>
+                    </w:rPr>
+                    <m:t>0</m:t>
+                  </m:r>
+                </m:sub>
+                <m:sup>
+                  <m:r>
+                    <w:rPr>
+                      <w:rFonts w:ascii="Cambria Math" w:hAnsi="Cambria Math"/>
+                    </w:rPr>
+                    <m:t>2π</m:t>
+                  </m:r>
+                </m:sup>
+                <m:e>
+                  <m:f>
+                    <m:fPr>
+                      <m:ctrlPr>
+                        <w:rPr>
+                          <w:rFonts w:ascii="Cambria Math" w:hAnsi="Cambria Math"/>
+                          <w:i/>
+                        </w:rPr>
+                      </m:ctrlPr>
+                    </m:fPr>
+                    <m:num>
+                      <m:sSub>
+                        <m:sSubPr>
+                          <m:ctrlPr>
+                            <w:rPr>
+                              <w:rFonts w:ascii="Cambria Math" w:hAnsi="Cambria Math"/>
+                              <w:i/>
+                            </w:rPr>
+                          </m:ctrlPr>
+                        </m:sSubPr>
+                        <m:e>
+                          <m:r>
+                            <w:rPr>
+                              <w:rFonts w:ascii="Cambria Math" w:hAnsi="Cambria Math"/>
+                            </w:rPr>
+                            <m:t>r</m:t>
+                          </m:r>
+                        </m:e>
+                        <m:sub>
+                          <m:r>
+                            <w:rPr>
+                              <w:rFonts w:ascii="Cambria Math" w:hAnsi="Cambria Math"/>
+                            </w:rPr>
+                            <m:t xml:space="preserve">1 </m:t>
+                          </m:r>
+                        </m:sub>
+                      </m:sSub>
+                      <m:sSub>
+                        <m:sSubPr>
+                          <m:ctrlPr>
+                            <w:rPr>
+                              <w:rFonts w:ascii="Cambria Math" w:hAnsi="Cambria Math"/>
+                              <w:i/>
+                            </w:rPr>
+                          </m:ctrlPr>
+                        </m:sSubPr>
+                        <m:e>
+                          <m:r>
+                            <w:rPr>
+                              <w:rFonts w:ascii="Cambria Math" w:hAnsi="Cambria Math"/>
+                            </w:rPr>
+                            <m:t>r</m:t>
+                          </m:r>
+                        </m:e>
+                        <m:sub>
+                          <m:r>
+                            <w:rPr>
+                              <w:rFonts w:ascii="Cambria Math" w:hAnsi="Cambria Math"/>
+                            </w:rPr>
+                            <m:t>2</m:t>
+                          </m:r>
+                        </m:sub>
+                      </m:sSub>
+                      <m:func>
+                        <m:funcPr>
+                          <m:ctrlPr>
+                            <w:rPr>
+                              <w:rFonts w:ascii="Cambria Math" w:hAnsi="Cambria Math"/>
+                            </w:rPr>
+                          </m:ctrlPr>
+                        </m:funcPr>
+                        <m:fName>
+                          <m:r>
+                            <m:rPr>
+                              <m:sty m:val="p"/>
+                            </m:rPr>
+                            <w:rPr>
+                              <w:rFonts w:ascii="Cambria Math" w:hAnsi="Cambria Math"/>
+                            </w:rPr>
+                            <m:t>cos</m:t>
+                          </m:r>
+                        </m:fName>
+                        <m:e>
+                          <m:d>
+                            <m:dPr>
+                              <m:ctrlPr>
+                                <w:rPr>
+                                  <w:rFonts w:ascii="Cambria Math" w:hAnsi="Cambria Math"/>
+                                  <w:i/>
+                                </w:rPr>
+                              </m:ctrlPr>
+                            </m:dPr>
+                            <m:e>
+                              <m:r>
+                                <w:rPr>
+                                  <w:rFonts w:ascii="Cambria Math" w:hAnsi="Cambria Math"/>
+                                </w:rPr>
+                                <m:t>θ-ϕ</m:t>
+                              </m:r>
+                            </m:e>
+                          </m:d>
+                        </m:e>
+                      </m:func>
+                      <m:r>
+                        <w:rPr>
+                          <w:rFonts w:ascii="Cambria Math" w:hAnsi="Cambria Math"/>
+                        </w:rPr>
+                        <m:t>dθdϕ</m:t>
+                      </m:r>
+                    </m:num>
+                    <m:den>
+                      <m:rad>
+                        <m:radPr>
+                          <m:degHide m:val="1"/>
+                          <m:ctrlPr>
+                            <w:rPr>
+                              <w:rFonts w:ascii="Cambria Math" w:hAnsi="Cambria Math"/>
+                              <w:i/>
+                            </w:rPr>
+                          </m:ctrlPr>
+                        </m:radPr>
+                        <m:deg/>
+                        <m:e>
+                          <m:sSubSup>
+                            <m:sSubSupPr>
+                              <m:ctrlPr>
+                                <w:rPr>
+                                  <w:rFonts w:ascii="Cambria Math" w:hAnsi="Cambria Math"/>
+                                  <w:i/>
+                                </w:rPr>
+                              </m:ctrlPr>
+                            </m:sSubSupPr>
+                            <m:e>
+                              <m:r>
+                                <w:rPr>
+                                  <w:rFonts w:ascii="Cambria Math" w:hAnsi="Cambria Math"/>
+                                </w:rPr>
+                                <m:t>r</m:t>
+                              </m:r>
+                            </m:e>
+                            <m:sub>
+                              <m:r>
+                                <w:rPr>
+                                  <w:rFonts w:ascii="Cambria Math" w:hAnsi="Cambria Math"/>
+                                </w:rPr>
+                                <m:t>1</m:t>
+                              </m:r>
+                            </m:sub>
+                            <m:sup>
+                              <m:r>
+                                <w:rPr>
+                                  <w:rFonts w:ascii="Cambria Math" w:hAnsi="Cambria Math"/>
+                                </w:rPr>
+                                <m:t>2</m:t>
+                              </m:r>
+                            </m:sup>
+                          </m:sSubSup>
+                          <m:r>
+                            <w:rPr>
+                              <w:rFonts w:ascii="Cambria Math" w:hAnsi="Cambria Math"/>
+                            </w:rPr>
+                            <m:t>+</m:t>
+                          </m:r>
+                          <m:sSubSup>
+                            <m:sSubSupPr>
+                              <m:ctrlPr>
+                                <w:rPr>
+                                  <w:rFonts w:ascii="Cambria Math" w:hAnsi="Cambria Math"/>
+                                  <w:i/>
+                                </w:rPr>
+                              </m:ctrlPr>
+                            </m:sSubSupPr>
+                            <m:e>
+                              <m:r>
+                                <w:rPr>
+                                  <w:rFonts w:ascii="Cambria Math" w:hAnsi="Cambria Math"/>
+                                </w:rPr>
+                                <m:t>r</m:t>
+                              </m:r>
+                            </m:e>
+                            <m:sub>
+                              <m:r>
+                                <w:rPr>
+                                  <w:rFonts w:ascii="Cambria Math" w:hAnsi="Cambria Math"/>
+                                </w:rPr>
+                                <m:t>2</m:t>
+                              </m:r>
+                            </m:sub>
+                            <m:sup>
+                              <m:r>
+                                <w:rPr>
+                                  <w:rFonts w:ascii="Cambria Math" w:hAnsi="Cambria Math"/>
+                                </w:rPr>
+                                <m:t>2</m:t>
+                              </m:r>
+                            </m:sup>
+                          </m:sSubSup>
+                          <m:r>
+                            <w:rPr>
+                              <w:rFonts w:ascii="Cambria Math" w:hAnsi="Cambria Math"/>
+                            </w:rPr>
+                            <m:t>-2</m:t>
+                          </m:r>
+                          <m:sSub>
+                            <m:sSubPr>
+                              <m:ctrlPr>
+                                <w:rPr>
+                                  <w:rFonts w:ascii="Cambria Math" w:hAnsi="Cambria Math"/>
+                                  <w:i/>
+                                </w:rPr>
+                              </m:ctrlPr>
+                            </m:sSubPr>
+                            <m:e>
+                              <m:r>
+                                <w:rPr>
+                                  <w:rFonts w:ascii="Cambria Math" w:hAnsi="Cambria Math"/>
+                                </w:rPr>
+                                <m:t>r</m:t>
+                              </m:r>
+                            </m:e>
+                            <m:sub>
+                              <m:r>
+                                <w:rPr>
+                                  <w:rFonts w:ascii="Cambria Math" w:hAnsi="Cambria Math"/>
+                                </w:rPr>
+                                <m:t>1</m:t>
+                              </m:r>
+                            </m:sub>
+                          </m:sSub>
+                          <m:sSub>
+                            <m:sSubPr>
+                              <m:ctrlPr>
+                                <w:rPr>
+                                  <w:rFonts w:ascii="Cambria Math" w:hAnsi="Cambria Math"/>
+                                  <w:i/>
+                                </w:rPr>
+                              </m:ctrlPr>
+                            </m:sSubPr>
+                            <m:e>
+                              <m:r>
+                                <w:rPr>
+                                  <w:rFonts w:ascii="Cambria Math" w:hAnsi="Cambria Math"/>
+                                </w:rPr>
+                                <m:t>r</m:t>
+                              </m:r>
+                            </m:e>
+                            <m:sub>
+                              <m:r>
+                                <w:rPr>
+                                  <w:rFonts w:ascii="Cambria Math" w:hAnsi="Cambria Math"/>
+                                </w:rPr>
+                                <m:t>2</m:t>
+                              </m:r>
+                            </m:sub>
+                          </m:sSub>
+                          <m:func>
+                            <m:funcPr>
+                              <m:ctrlPr>
+                                <w:rPr>
+                                  <w:rFonts w:ascii="Cambria Math" w:hAnsi="Cambria Math"/>
+                                </w:rPr>
+                              </m:ctrlPr>
+                            </m:funcPr>
+                            <m:fName>
+                              <m:r>
+                                <m:rPr>
+                                  <m:sty m:val="p"/>
+                                </m:rPr>
+                                <w:rPr>
+                                  <w:rFonts w:ascii="Cambria Math" w:hAnsi="Cambria Math"/>
+                                </w:rPr>
+                                <m:t>cos</m:t>
+                              </m:r>
+                            </m:fName>
+                            <m:e>
+                              <m:d>
+                                <m:dPr>
+                                  <m:ctrlPr>
+                                    <w:rPr>
+                                      <w:rFonts w:ascii="Cambria Math" w:hAnsi="Cambria Math"/>
+                                      <w:i/>
+                                    </w:rPr>
+                                  </m:ctrlPr>
+                                </m:dPr>
+                                <m:e>
+                                  <m:r>
+                                    <w:rPr>
+                                      <w:rFonts w:ascii="Cambria Math" w:hAnsi="Cambria Math"/>
+                                    </w:rPr>
+                                    <m:t>θ-ϕ</m:t>
+                                  </m:r>
+                                </m:e>
+                              </m:d>
+                            </m:e>
+                          </m:func>
+                          <m:r>
+                            <w:rPr>
+                              <w:rFonts w:ascii="Cambria Math" w:hAnsi="Cambria Math"/>
+                            </w:rPr>
+                            <m:t>+</m:t>
+                          </m:r>
+                          <m:sSup>
+                            <m:sSupPr>
+                              <m:ctrlPr>
+                                <w:rPr>
+                                  <w:rFonts w:ascii="Cambria Math" w:hAnsi="Cambria Math"/>
+                                  <w:i/>
+                                </w:rPr>
+                              </m:ctrlPr>
+                            </m:sSupPr>
+                            <m:e>
+                              <m:r>
+                                <w:rPr>
+                                  <w:rFonts w:ascii="Cambria Math" w:hAnsi="Cambria Math"/>
+                                </w:rPr>
+                                <m:t>d</m:t>
+                              </m:r>
+                            </m:e>
+                            <m:sup>
+                              <m:r>
+                                <w:rPr>
+                                  <w:rFonts w:ascii="Cambria Math" w:hAnsi="Cambria Math"/>
+                                </w:rPr>
+                                <m:t>2</m:t>
+                              </m:r>
+                            </m:sup>
+                          </m:sSup>
+                        </m:e>
+                      </m:rad>
+                    </m:den>
+                  </m:f>
+                </m:e>
+              </m:nary>
+            </m:e>
+          </m:nary>
+        </m:oMath>
+      </m:oMathPara>
+    </w:p>
+    <w:p>
+      <w:pPr>
+        <w:rPr>
+          <w:rFonts w:eastAsiaTheme="minorEastAsia"/>
+        </w:rPr>
+      </w:pPr>
+    </w:p>
+    <w:p>
+      <w:pPr>
+        <w:rPr>
+          <w:rFonts w:eastAsiaTheme="minorEastAsia"/>
+        </w:rPr>
+      </w:pPr>
+      <w:r>
+        <w:rPr>
+          <w:rFonts w:eastAsiaTheme="minorEastAsia"/>
+        </w:rPr>
+        <w:lastRenderedPageBreak/>
+        <w:t xml:space="preserve">For misaligned coils shown at figure X, we can change the coordinate systems. Lateral and angular misalignment can be represented as translation and rotation of </w:t>
+      </w:r>
+      <w:r>
+        <w:rPr>
+          <w:rFonts w:eastAsiaTheme="minorEastAsia"/>
+        </w:rPr>
+        <w:t>coordinate system. Thus, we can show that the position of receiver coil as:</w:t>
+      </w:r>
+    </w:p>
+    <w:p>
+      <w:pPr>
+        <w:jc w:val="center"/>
+        <w:rPr>
+          <w:rFonts w:eastAsiaTheme="minorEastAsia"/>
+        </w:rPr>
+      </w:pPr>
+    </w:p>
+    <w:p>
+      <w:pPr>
+        <w:jc w:val="center"/>
+        <w:rPr>
+          <w:rFonts w:eastAsiaTheme="minorEastAsia"/>
+        </w:rPr>
+      </w:pPr>
+      <m:oMathPara>
+        <m:oMath>
+          <m:d>
+            <m:dPr>
+              <m:ctrlPr>
+                <w:rPr>
+                  <w:rFonts w:ascii="Cambria Math" w:eastAsiaTheme="minorEastAsia" w:hAnsi="Cambria Math"/>
+                  <w:i/>
+                </w:rPr>
+              </m:ctrlPr>
+            </m:dPr>
+            <m:e>
+              <m:r>
+                <w:rPr>
+                  <w:rFonts w:ascii="Cambria Math" w:eastAsiaTheme="minorEastAsia" w:hAnsi="Cambria Math"/>
+                </w:rPr>
+                <m:t>x,y,z</m:t>
+              </m:r>
+            </m:e>
+          </m:d>
+          <m:r>
+            <w:rPr>
+              <w:rFonts w:ascii="Cambria Math" w:eastAsiaTheme="minorEastAsia" w:hAnsi="Cambria Math"/>
+            </w:rPr>
+            <m:t>=(</m:t>
+          </m:r>
+          <m:sSub>
+            <m:sSubPr>
+              <m:ctrlPr>
+                <w:rPr>
+                  <w:rFonts w:ascii="Cambria Math" w:eastAsiaTheme="minorEastAsia" w:hAnsi="Cambria Math"/>
+                  <w:i/>
+                </w:rPr>
+              </m:ctrlPr>
+            </m:sSubPr>
+            <m:e>
+              <m:r>
+                <w:rPr>
+                  <w:rFonts w:ascii="Cambria Math" w:eastAsiaTheme="minorEastAsia" w:hAnsi="Cambria Math"/>
+                </w:rPr>
+                <m:t>r</m:t>
+              </m:r>
+            </m:e>
+            <m:sub>
+              <m:r>
+                <w:rPr>
+                  <w:rFonts w:ascii="Cambria Math" w:eastAsiaTheme="minorEastAsia" w:hAnsi="Cambria Math"/>
+                </w:rPr>
+                <m:t>2</m:t>
+              </m:r>
+            </m:sub>
+          </m:sSub>
+          <m:r>
+            <w:rPr>
+              <w:rFonts w:ascii="Cambria Math" w:eastAsiaTheme="minorEastAsia" w:hAnsi="Cambria Math"/>
+            </w:rPr>
+            <m:t>cosϕ, r2sinϕcosα+</m:t>
+          </m:r>
+          <m:r>
+            <m:rPr>
+              <m:sty m:val="p"/>
+            </m:rPr>
+            <w:rPr>
+              <w:rFonts w:ascii="Cambria Math" w:eastAsiaTheme="minorEastAsia" w:hAnsi="Cambria Math"/>
+            </w:rPr>
+            <m:t>Δ</m:t>
+          </m:r>
+          <m:r>
+            <w:rPr>
+              <w:rFonts w:ascii="Cambria Math" w:eastAsiaTheme="minorEastAsia" w:hAnsi="Cambria Math"/>
+            </w:rPr>
+            <m:t xml:space="preserve">y, </m:t>
+          </m:r>
+          <m:sSub>
+            <m:sSubPr>
+              <m:ctrlPr>
+                <w:rPr>
+                  <w:rFonts w:ascii="Cambria Math" w:eastAsiaTheme="minorEastAsia" w:hAnsi="Cambria Math"/>
+                  <w:i/>
+                </w:rPr>
+              </m:ctrlPr>
+            </m:sSubPr>
+            <m:e>
+              <m:r>
+                <w:rPr>
+                  <w:rFonts w:ascii="Cambria Math" w:eastAsiaTheme="minorEastAsia" w:hAnsi="Cambria Math"/>
+                </w:rPr>
+                <m:t>r</m:t>
+              </m:r>
+            </m:e>
+            <m:sub>
+              <m:r>
+                <w:rPr>
+                  <w:rFonts w:ascii="Cambria Math" w:eastAsiaTheme="minorEastAsia" w:hAnsi="Cambria Math"/>
+                </w:rPr>
+                <m:t>2</m:t>
+              </m:r>
+            </m:sub>
+          </m:sSub>
+          <m:r>
+            <w:rPr>
+              <w:rFonts w:ascii="Cambria Math" w:eastAsiaTheme="minorEastAsia" w:hAnsi="Cambria Math"/>
+            </w:rPr>
+            <m:t>sinϕ</m:t>
+          </m:r>
+          <m:r>
+            <m:rPr>
+              <m:sty m:val="p"/>
+            </m:rPr>
+            <w:rPr>
+              <w:rFonts w:ascii="Cambria Math" w:eastAsiaTheme="minorEastAsia" w:hAnsi="Cambria Math"/>
+            </w:rPr>
+            <m:t>sin</m:t>
+          </m:r>
+          <m:r>
+            <w:rPr>
+              <w:rFonts w:ascii="Cambria Math" w:eastAsiaTheme="minorEastAsia" w:hAnsi="Cambria Math"/>
+            </w:rPr>
+            <m:t>α+d )</m:t>
+          </m:r>
+        </m:oMath>
+      </m:oMathPara>
+    </w:p>
+    <w:p>
+      <w:pPr>
+        <w:rPr>
+          <w:rFonts w:eastAsiaTheme="minorEastAsia"/>
+        </w:rPr>
+      </w:pPr>
+      <w:r>
+        <w:rPr>
+          <w:rFonts w:eastAsiaTheme="minorEastAsia"/>
+        </w:rPr>
+        <w:t xml:space="preserve">or </w:t>
+      </w:r>
+    </w:p>
+    <w:p>
+      <w:pPr>
+        <w:rPr>
+          <w:rFonts w:eastAsiaTheme="minorEastAsia"/>
+        </w:rPr>
+      </w:pPr>
+      <m:oMathPara>
+        <m:oMath>
+          <m:d>
+            <m:dPr>
+              <m:ctrlPr>
+                <w:rPr>
+                  <w:rFonts w:ascii="Cambria Math" w:eastAsiaTheme="minorEastAsia" w:hAnsi="Cambria Math"/>
+                  <w:i/>
+                </w:rPr>
+              </m:ctrlPr>
+            </m:dPr>
+            <m:e>
+              <m:r>
+                <w:rPr>
+                  <w:rFonts w:ascii="Cambria Math" w:eastAsiaTheme="minorEastAsia" w:hAnsi="Cambria Math"/>
+                </w:rPr>
+                <m:t>x,y,z</m:t>
+              </m:r>
+            </m:e>
+          </m:d>
+          <m:r>
+            <w:rPr>
+              <w:rFonts w:ascii="Cambria Math" w:eastAsiaTheme="minorEastAsia" w:hAnsi="Cambria Math"/>
+            </w:rPr>
+            <m:t>=(</m:t>
+          </m:r>
+          <m:sSub>
+            <m:sSubPr>
+              <m:ctrlPr>
+                <w:rPr>
+                  <w:rFonts w:ascii="Cambria Math" w:eastAsiaTheme="minorEastAsia" w:hAnsi="Cambria Math"/>
+                  <w:i/>
+                </w:rPr>
+              </m:ctrlPr>
+            </m:sSubPr>
+            <m:e>
+              <m:r>
+                <w:rPr>
+                  <w:rFonts w:ascii="Cambria Math" w:eastAsiaTheme="minorEastAsia" w:hAnsi="Cambria Math"/>
+                </w:rPr>
+                <m:t>r</m:t>
+              </m:r>
+            </m:e>
+            <m:sub>
+              <m:r>
+                <w:rPr>
+                  <w:rFonts w:ascii="Cambria Math" w:eastAsiaTheme="minorEastAsia" w:hAnsi="Cambria Math"/>
+                </w:rPr>
+                <m:t>2</m:t>
+              </m:r>
+            </m:sub>
+          </m:sSub>
+          <m:r>
+            <w:rPr>
+              <w:rFonts w:ascii="Cambria Math" w:eastAsiaTheme="minorEastAsia" w:hAnsi="Cambria Math"/>
+            </w:rPr>
+            <m:t>cosϕcosα+</m:t>
+          </m:r>
+          <m:r>
+            <m:rPr>
+              <m:sty m:val="p"/>
+            </m:rPr>
+            <w:rPr>
+              <w:rFonts w:ascii="Cambria Math" w:eastAsiaTheme="minorEastAsia" w:hAnsi="Cambria Math"/>
+            </w:rPr>
+            <m:t>Δ</m:t>
+          </m:r>
+          <m:r>
+            <w:rPr>
+              <w:rFonts w:ascii="Cambria Math" w:eastAsiaTheme="minorEastAsia" w:hAnsi="Cambria Math"/>
+            </w:rPr>
+            <m:t xml:space="preserve">x, r2sinϕ, </m:t>
+          </m:r>
+          <m:sSub>
+            <m:sSubPr>
+              <m:ctrlPr>
+                <w:rPr>
+                  <w:rFonts w:ascii="Cambria Math" w:eastAsiaTheme="minorEastAsia" w:hAnsi="Cambria Math"/>
+                  <w:i/>
+                </w:rPr>
+              </m:ctrlPr>
+            </m:sSubPr>
+            <m:e>
+              <m:r>
+                <w:rPr>
+                  <w:rFonts w:ascii="Cambria Math" w:eastAsiaTheme="minorEastAsia" w:hAnsi="Cambria Math"/>
+                </w:rPr>
+                <m:t>r</m:t>
+              </m:r>
+            </m:e>
+            <m:sub>
+              <m:r>
+                <w:rPr>
+                  <w:rFonts w:ascii="Cambria Math" w:eastAsiaTheme="minorEastAsia" w:hAnsi="Cambria Math"/>
+                </w:rPr>
+                <m:t>2</m:t>
+              </m:r>
+            </m:sub>
+          </m:sSub>
+          <m:r>
+            <w:rPr>
+              <w:rFonts w:ascii="Cambria Math" w:eastAsiaTheme="minorEastAsia" w:hAnsi="Cambria Math"/>
+            </w:rPr>
+            <m:t>sinϕ</m:t>
+          </m:r>
+          <m:r>
+            <m:rPr>
+              <m:sty m:val="p"/>
+            </m:rPr>
+            <w:rPr>
+              <w:rFonts w:ascii="Cambria Math" w:eastAsiaTheme="minorEastAsia" w:hAnsi="Cambria Math"/>
+            </w:rPr>
+            <m:t>sin</m:t>
+          </m:r>
+          <m:r>
+            <w:rPr>
+              <w:rFonts w:ascii="Cambria Math" w:eastAsiaTheme="minorEastAsia" w:hAnsi="Cambria Math"/>
+            </w:rPr>
+            <m:t>α+d )</m:t>
+          </m:r>
+        </m:oMath>
+      </m:oMathPara>
+    </w:p>
+    <w:p>
+      <w:pPr>
+        <w:jc w:val="both"/>
+      </w:pPr>
+    </w:p>
+    <w:p>
+      <w:pPr>
+        <w:jc w:val="both"/>
+      </w:pPr>
+      <w:r>
+        <w:t>Then, we can calculate the mutual inductance by considering the misalignment</w:t>
+      </w:r>
+      <w:r>
+        <w:t>.</w:t>
+      </w:r>
+    </w:p>
+    <w:p>
+      <w:pPr>
+        <w:rPr>
+          <w:rFonts w:eastAsiaTheme="minorEastAsia"/>
+          <w:sz w:val="20"/>
+          <w:szCs w:val="20"/>
+        </w:rPr>
+      </w:pPr>
+      <m:oMathPara>
+        <m:oMath>
+          <m:r>
+            <w:rPr>
+              <w:rFonts w:ascii="Cambria Math" w:hAnsi="Cambria Math"/>
+              <w:sz w:val="20"/>
+              <w:szCs w:val="20"/>
+            </w:rPr>
+            <m:t>M =</m:t>
+          </m:r>
+          <m:f>
+            <m:fPr>
+              <m:ctrlPr>
+                <w:rPr>
+                  <w:rFonts w:ascii="Cambria Math" w:hAnsi="Cambria Math"/>
+                  <w:i/>
+                  <w:sz w:val="20"/>
+                  <w:szCs w:val="20"/>
+                </w:rPr>
+              </m:ctrlPr>
+            </m:fPr>
+            <m:num>
+              <m:sSub>
+                <m:sSubPr>
+                  <m:ctrlPr>
+                    <w:rPr>
+                      <w:rFonts w:ascii="Cambria Math" w:hAnsi="Cambria Math"/>
+                      <w:i/>
+                      <w:sz w:val="20"/>
+                      <w:szCs w:val="20"/>
+                    </w:rPr>
+                  </m:ctrlPr>
+                </m:sSubPr>
+                <m:e>
+                  <m:r>
+                    <w:rPr>
+                      <w:rFonts w:ascii="Cambria Math" w:hAnsi="Cambria Math"/>
+                      <w:sz w:val="20"/>
+                      <w:szCs w:val="20"/>
+                    </w:rPr>
+                    <m:t>N</m:t>
+                  </m:r>
+                </m:e>
+                <m:sub>
+                  <m:r>
+                    <w:rPr>
+                      <w:rFonts w:ascii="Cambria Math" w:hAnsi="Cambria Math"/>
+                      <w:sz w:val="20"/>
+                      <w:szCs w:val="20"/>
+                    </w:rPr>
+                    <m:t>1</m:t>
+                  </m:r>
+                </m:sub>
+              </m:sSub>
+              <m:sSub>
+                <m:sSubPr>
+                  <m:ctrlPr>
+                    <w:rPr>
+                      <w:rFonts w:ascii="Cambria Math" w:hAnsi="Cambria Math"/>
+                      <w:i/>
+                      <w:sz w:val="20"/>
+                      <w:szCs w:val="20"/>
+                    </w:rPr>
+                  </m:ctrlPr>
+                </m:sSubPr>
+                <m:e>
+                  <m:r>
+                    <w:rPr>
+                      <w:rFonts w:ascii="Cambria Math" w:hAnsi="Cambria Math"/>
+                      <w:sz w:val="20"/>
+                      <w:szCs w:val="20"/>
+                    </w:rPr>
+                    <m:t>N</m:t>
+                  </m:r>
+                </m:e>
+                <m:sub>
+                  <m:r>
+                    <w:rPr>
+                      <w:rFonts w:ascii="Cambria Math" w:hAnsi="Cambria Math"/>
+                      <w:sz w:val="20"/>
+                      <w:szCs w:val="20"/>
+                    </w:rPr>
+                    <m:t>2</m:t>
+                  </m:r>
+                </m:sub>
+              </m:sSub>
+              <m:sSub>
+                <m:sSubPr>
+                  <m:ctrlPr>
+                    <w:rPr>
+                      <w:rFonts w:ascii="Cambria Math" w:hAnsi="Cambria Math"/>
+                      <w:i/>
+                      <w:sz w:val="20"/>
+                      <w:szCs w:val="20"/>
+                    </w:rPr>
+                  </m:ctrlPr>
+                </m:sSubPr>
+                <m:e>
+                  <m:r>
+                    <w:rPr>
+                      <w:rFonts w:ascii="Cambria Math" w:hAnsi="Cambria Math"/>
+                      <w:sz w:val="20"/>
+                      <w:szCs w:val="20"/>
+                    </w:rPr>
+                    <m:t>μ</m:t>
+                  </m:r>
+                </m:e>
+                <m:sub>
+                  <m:r>
+                    <w:rPr>
+                      <w:rFonts w:ascii="Cambria Math" w:hAnsi="Cambria Math"/>
+                      <w:sz w:val="20"/>
+                      <w:szCs w:val="20"/>
+                    </w:rPr>
+                    <m:t>0</m:t>
+                  </m:r>
+                </m:sub>
+              </m:sSub>
+            </m:num>
+            <m:den>
+              <m:r>
+                <w:rPr>
+                  <w:rFonts w:ascii="Cambria Math" w:hAnsi="Cambria Math"/>
+                  <w:sz w:val="20"/>
+                  <w:szCs w:val="20"/>
+                </w:rPr>
+                <m:t>4π</m:t>
+              </m:r>
+            </m:den>
+          </m:f>
+          <m:nary>
+            <m:naryPr>
+              <m:chr m:val="∮"/>
+              <m:limLoc m:val="subSup"/>
+              <m:ctrlPr>
+                <w:rPr>
+                  <w:rFonts w:ascii="Cambria Math" w:hAnsi="Cambria Math"/>
+                  <w:i/>
+                  <w:sz w:val="20"/>
+                  <w:szCs w:val="20"/>
+                </w:rPr>
+              </m:ctrlPr>
+            </m:naryPr>
+            <m:sub>
+              <m:r>
+                <w:rPr>
+                  <w:rFonts w:ascii="Cambria Math" w:hAnsi="Cambria Math"/>
+                  <w:sz w:val="20"/>
+                  <w:szCs w:val="20"/>
+                </w:rPr>
+                <m:t>0</m:t>
+              </m:r>
+            </m:sub>
+            <m:sup>
+              <m:r>
+                <w:rPr>
+                  <w:rFonts w:ascii="Cambria Math" w:hAnsi="Cambria Math"/>
+                  <w:sz w:val="20"/>
+                  <w:szCs w:val="20"/>
+                </w:rPr>
+                <m:t>2π</m:t>
+              </m:r>
+            </m:sup>
+            <m:e>
+              <m:nary>
+                <m:naryPr>
+                  <m:chr m:val="∮"/>
+                  <m:limLoc m:val="subSup"/>
+                  <m:ctrlPr>
+                    <w:rPr>
+                      <w:rFonts w:ascii="Cambria Math" w:hAnsi="Cambria Math"/>
+                      <w:i/>
+                      <w:sz w:val="20"/>
+                      <w:szCs w:val="20"/>
+                    </w:rPr>
+                  </m:ctrlPr>
+                </m:naryPr>
+                <m:sub>
+                  <m:r>
+                    <w:rPr>
+                      <w:rFonts w:ascii="Cambria Math" w:hAnsi="Cambria Math"/>
+                      <w:sz w:val="20"/>
+                      <w:szCs w:val="20"/>
+                    </w:rPr>
+                    <m:t>0</m:t>
+                  </m:r>
+                </m:sub>
+                <m:sup>
+                  <m:r>
+                    <w:rPr>
+                      <w:rFonts w:ascii="Cambria Math" w:hAnsi="Cambria Math"/>
+                      <w:sz w:val="20"/>
+                      <w:szCs w:val="20"/>
+                    </w:rPr>
+                    <m:t>2π</m:t>
+                  </m:r>
+                </m:sup>
+                <m:e>
+                  <m:f>
+                    <m:fPr>
+                      <m:ctrlPr>
+                        <w:rPr>
+                          <w:rFonts w:ascii="Cambria Math" w:hAnsi="Cambria Math"/>
+                          <w:i/>
+                          <w:sz w:val="20"/>
+                          <w:szCs w:val="20"/>
+                        </w:rPr>
+                      </m:ctrlPr>
+                    </m:fPr>
+                    <m:num>
+                      <m:sSub>
+                        <m:sSubPr>
+                          <m:ctrlPr>
+                            <w:rPr>
+                              <w:rFonts w:ascii="Cambria Math" w:hAnsi="Cambria Math"/>
+                              <w:i/>
+                              <w:sz w:val="20"/>
+                              <w:szCs w:val="20"/>
+                            </w:rPr>
+                          </m:ctrlPr>
+                        </m:sSubPr>
+                        <m:e>
+                          <m:r>
+                            <w:rPr>
+                              <w:rFonts w:ascii="Cambria Math" w:hAnsi="Cambria Math"/>
+                              <w:sz w:val="20"/>
+                              <w:szCs w:val="20"/>
+                            </w:rPr>
+                            <m:t>r</m:t>
+                          </m:r>
+                        </m:e>
+                        <m:sub>
+                          <m:r>
+                            <w:rPr>
+                              <w:rFonts w:ascii="Cambria Math" w:hAnsi="Cambria Math"/>
+                              <w:sz w:val="20"/>
+                              <w:szCs w:val="20"/>
+                            </w:rPr>
+                            <m:t xml:space="preserve">1 </m:t>
+                          </m:r>
+                        </m:sub>
+                      </m:sSub>
+                      <m:sSub>
+                        <m:sSubPr>
+                          <m:ctrlPr>
+                            <w:rPr>
+                              <w:rFonts w:ascii="Cambria Math" w:hAnsi="Cambria Math"/>
+                              <w:i/>
+                              <w:sz w:val="20"/>
+                              <w:szCs w:val="20"/>
+                            </w:rPr>
+                          </m:ctrlPr>
+                        </m:sSubPr>
+                        <m:e>
+                          <m:r>
+                            <w:rPr>
+                              <w:rFonts w:ascii="Cambria Math" w:hAnsi="Cambria Math"/>
+                              <w:sz w:val="20"/>
+                              <w:szCs w:val="20"/>
+                            </w:rPr>
+                            <m:t>r</m:t>
+                          </m:r>
+                        </m:e>
+                        <m:sub>
+                          <m:r>
+                            <w:rPr>
+                              <w:rFonts w:ascii="Cambria Math" w:hAnsi="Cambria Math"/>
+                              <w:sz w:val="20"/>
+                              <w:szCs w:val="20"/>
+                            </w:rPr>
+                            <m:t>2</m:t>
+                          </m:r>
+                        </m:sub>
+                      </m:sSub>
+                      <m:r>
+                        <w:rPr>
+                          <w:rFonts w:ascii="Cambria Math" w:hAnsi="Cambria Math"/>
+                          <w:sz w:val="20"/>
+                          <w:szCs w:val="20"/>
+                        </w:rPr>
+                        <m:t>(sinθsinϕ+cosαcosθcosϕ)dθdϕ</m:t>
+                      </m:r>
+                    </m:num>
+                    <m:den>
+                      <m:rad>
+                        <m:radPr>
+                          <m:degHide m:val="1"/>
+                          <m:ctrlPr>
+                            <w:rPr>
+                              <w:rFonts w:ascii="Cambria Math" w:hAnsi="Cambria Math"/>
+                              <w:i/>
+                              <w:sz w:val="20"/>
+                              <w:szCs w:val="20"/>
+                            </w:rPr>
+                          </m:ctrlPr>
+                        </m:radPr>
+                        <m:deg/>
+                        <m:e>
+                          <m:sSup>
+                            <m:sSupPr>
+                              <m:ctrlPr>
+                                <w:rPr>
+                                  <w:rFonts w:ascii="Cambria Math" w:hAnsi="Cambria Math"/>
+                                  <w:i/>
+                                  <w:sz w:val="20"/>
+                                  <w:szCs w:val="20"/>
+                                </w:rPr>
+                              </m:ctrlPr>
+                            </m:sSupPr>
+                            <m:e>
+                              <m:d>
+                                <m:dPr>
+                                  <m:ctrlPr>
+                                    <w:rPr>
+                                      <w:rFonts w:ascii="Cambria Math" w:hAnsi="Cambria Math"/>
+                                      <w:i/>
+                                      <w:sz w:val="20"/>
+                                      <w:szCs w:val="20"/>
+                                    </w:rPr>
+                                  </m:ctrlPr>
+                                </m:dPr>
+                                <m:e>
+                                  <m:sSub>
+                                    <m:sSubPr>
+                                      <m:ctrlPr>
+                                        <w:rPr>
+                                          <w:rFonts w:ascii="Cambria Math" w:hAnsi="Cambria Math"/>
+                                          <w:i/>
+                                          <w:sz w:val="20"/>
+                                          <w:szCs w:val="20"/>
+                                        </w:rPr>
+                                      </m:ctrlPr>
+                                    </m:sSubPr>
+                                    <m:e>
+                                      <m:r>
+                                        <w:rPr>
+                                          <w:rFonts w:ascii="Cambria Math" w:hAnsi="Cambria Math"/>
+                                          <w:sz w:val="20"/>
+                                          <w:szCs w:val="20"/>
+                                        </w:rPr>
+                                        <m:t>r</m:t>
+                                      </m:r>
+                                    </m:e>
+                                    <m:sub>
+                                      <m:r>
+                                        <w:rPr>
+                                          <w:rFonts w:ascii="Cambria Math" w:hAnsi="Cambria Math"/>
+                                          <w:sz w:val="20"/>
+                                          <w:szCs w:val="20"/>
+                                        </w:rPr>
+                                        <m:t>1</m:t>
+                                      </m:r>
+                                    </m:sub>
+                                  </m:sSub>
+                                  <m:r>
+                                    <w:rPr>
+                                      <w:rFonts w:ascii="Cambria Math" w:hAnsi="Cambria Math"/>
+                                      <w:sz w:val="20"/>
+                                      <w:szCs w:val="20"/>
+                                    </w:rPr>
+                                    <m:t>cosθ-</m:t>
+                                  </m:r>
+                                  <m:sSub>
+                                    <m:sSubPr>
+                                      <m:ctrlPr>
+                                        <w:rPr>
+                                          <w:rFonts w:ascii="Cambria Math" w:hAnsi="Cambria Math"/>
+                                          <w:i/>
+                                          <w:sz w:val="20"/>
+                                          <w:szCs w:val="20"/>
+                                        </w:rPr>
+                                      </m:ctrlPr>
+                                    </m:sSubPr>
+                                    <m:e>
+                                      <m:r>
+                                        <w:rPr>
+                                          <w:rFonts w:ascii="Cambria Math" w:hAnsi="Cambria Math"/>
+                                          <w:sz w:val="20"/>
+                                          <w:szCs w:val="20"/>
+                                        </w:rPr>
+                                        <m:t>r</m:t>
+                                      </m:r>
+                                    </m:e>
+                                    <m:sub>
+                                      <m:r>
+                                        <w:rPr>
+                                          <w:rFonts w:ascii="Cambria Math" w:hAnsi="Cambria Math"/>
+                                          <w:sz w:val="20"/>
+                                          <w:szCs w:val="20"/>
+                                        </w:rPr>
+                                        <m:t>2</m:t>
+                                      </m:r>
+                                    </m:sub>
+                                  </m:sSub>
+                                  <m:r>
+                                    <w:rPr>
+                                      <w:rFonts w:ascii="Cambria Math" w:hAnsi="Cambria Math"/>
+                                      <w:sz w:val="20"/>
+                                      <w:szCs w:val="20"/>
+                                    </w:rPr>
+                                    <m:t>cos</m:t>
+                                  </m:r>
+                                  <m:r>
+                                    <m:rPr>
+                                      <m:sty m:val="p"/>
+                                    </m:rPr>
+                                    <w:rPr>
+                                      <w:rFonts w:ascii="Cambria Math" w:hAnsi="Cambria Math"/>
+                                      <w:sz w:val="20"/>
+                                      <w:szCs w:val="20"/>
+                                    </w:rPr>
+                                    <m:t>ϕ</m:t>
+                                  </m:r>
+                                </m:e>
+                              </m:d>
+                            </m:e>
+                            <m:sup>
+                              <m:r>
+                                <w:rPr>
+                                  <w:rFonts w:ascii="Cambria Math" w:hAnsi="Cambria Math"/>
+                                  <w:sz w:val="20"/>
+                                  <w:szCs w:val="20"/>
+                                </w:rPr>
+                                <m:t>2</m:t>
+                              </m:r>
+                            </m:sup>
+                          </m:sSup>
+                          <m:r>
+                            <w:rPr>
+                              <w:rFonts w:ascii="Cambria Math" w:hAnsi="Cambria Math"/>
+                              <w:sz w:val="20"/>
+                              <w:szCs w:val="20"/>
+                            </w:rPr>
+                            <m:t>+</m:t>
+                          </m:r>
+                          <m:sSup>
+                            <m:sSupPr>
+                              <m:ctrlPr>
+                                <w:rPr>
+                                  <w:rFonts w:ascii="Cambria Math" w:hAnsi="Cambria Math"/>
+                                  <w:i/>
+                                  <w:sz w:val="20"/>
+                                  <w:szCs w:val="20"/>
+                                </w:rPr>
+                              </m:ctrlPr>
+                            </m:sSupPr>
+                            <m:e>
+                              <m:d>
+                                <m:dPr>
+                                  <m:ctrlPr>
+                                    <w:rPr>
+                                      <w:rFonts w:ascii="Cambria Math" w:hAnsi="Cambria Math"/>
+                                      <w:i/>
+                                      <w:sz w:val="20"/>
+                                      <w:szCs w:val="20"/>
+                                    </w:rPr>
+                                  </m:ctrlPr>
+                                </m:dPr>
+                                <m:e>
+                                  <m:sSub>
+                                    <m:sSubPr>
+                                      <m:ctrlPr>
+                                        <w:rPr>
+                                          <w:rFonts w:ascii="Cambria Math" w:hAnsi="Cambria Math"/>
+                                          <w:i/>
+                                          <w:sz w:val="20"/>
+                                          <w:szCs w:val="20"/>
+                                        </w:rPr>
+                                      </m:ctrlPr>
+                                    </m:sSubPr>
+                                    <m:e>
+                                      <m:r>
+                                        <w:rPr>
+                                          <w:rFonts w:ascii="Cambria Math" w:hAnsi="Cambria Math"/>
+                                          <w:sz w:val="20"/>
+                                          <w:szCs w:val="20"/>
+                                        </w:rPr>
+                                        <m:t>r</m:t>
+                                      </m:r>
+                                    </m:e>
+                                    <m:sub>
+                                      <m:r>
+                                        <w:rPr>
+                                          <w:rFonts w:ascii="Cambria Math" w:hAnsi="Cambria Math"/>
+                                          <w:sz w:val="20"/>
+                                          <w:szCs w:val="20"/>
+                                        </w:rPr>
+                                        <m:t>1</m:t>
+                                      </m:r>
+                                    </m:sub>
+                                  </m:sSub>
+                                  <m:r>
+                                    <w:rPr>
+                                      <w:rFonts w:ascii="Cambria Math" w:hAnsi="Cambria Math"/>
+                                      <w:sz w:val="20"/>
+                                      <w:szCs w:val="20"/>
+                                    </w:rPr>
+                                    <m:t>sinθ-</m:t>
+                                  </m:r>
+                                  <m:sSub>
+                                    <m:sSubPr>
+                                      <m:ctrlPr>
+                                        <w:rPr>
+                                          <w:rFonts w:ascii="Cambria Math" w:hAnsi="Cambria Math"/>
+                                          <w:i/>
+                                          <w:sz w:val="20"/>
+                                          <w:szCs w:val="20"/>
+                                        </w:rPr>
+                                      </m:ctrlPr>
+                                    </m:sSubPr>
+                                    <m:e>
+                                      <m:r>
+                                        <w:rPr>
+                                          <w:rFonts w:ascii="Cambria Math" w:hAnsi="Cambria Math"/>
+                                          <w:sz w:val="20"/>
+                                          <w:szCs w:val="20"/>
+                                        </w:rPr>
+                                        <m:t>r</m:t>
+                                      </m:r>
+                                    </m:e>
+                                    <m:sub>
+                                      <m:r>
+                                        <w:rPr>
+                                          <w:rFonts w:ascii="Cambria Math" w:hAnsi="Cambria Math"/>
+                                          <w:sz w:val="20"/>
+                                          <w:szCs w:val="20"/>
+                                        </w:rPr>
+                                        <m:t>2</m:t>
+                                      </m:r>
+                                    </m:sub>
+                                  </m:sSub>
+                                  <m:r>
+                                    <w:rPr>
+                                      <w:rFonts w:ascii="Cambria Math" w:hAnsi="Cambria Math"/>
+                                      <w:sz w:val="20"/>
+                                      <w:szCs w:val="20"/>
+                                    </w:rPr>
+                                    <m:t>sinϕcosa-</m:t>
+                                  </m:r>
+                                  <m:r>
+                                    <m:rPr>
+                                      <m:sty m:val="p"/>
+                                    </m:rPr>
+                                    <w:rPr>
+                                      <w:rFonts w:ascii="Cambria Math" w:hAnsi="Cambria Math"/>
+                                      <w:sz w:val="20"/>
+                                      <w:szCs w:val="20"/>
+                                    </w:rPr>
+                                    <m:t>Δ</m:t>
+                                  </m:r>
+                                  <m:r>
+                                    <w:rPr>
+                                      <w:rFonts w:ascii="Cambria Math" w:hAnsi="Cambria Math"/>
+                                      <w:sz w:val="20"/>
+                                      <w:szCs w:val="20"/>
+                                    </w:rPr>
+                                    <m:t>y</m:t>
+                                  </m:r>
+                                </m:e>
+                              </m:d>
+                            </m:e>
+                            <m:sup>
+                              <m:r>
+                                <w:rPr>
+                                  <w:rFonts w:ascii="Cambria Math" w:hAnsi="Cambria Math"/>
+                                  <w:sz w:val="20"/>
+                                  <w:szCs w:val="20"/>
+                                </w:rPr>
+                                <m:t>2</m:t>
+                              </m:r>
+                            </m:sup>
+                          </m:sSup>
+                          <m:r>
+                            <w:rPr>
+                              <w:rFonts w:ascii="Cambria Math" w:hAnsi="Cambria Math"/>
+                              <w:sz w:val="20"/>
+                              <w:szCs w:val="20"/>
+                            </w:rPr>
+                            <m:t>+</m:t>
+                          </m:r>
+                          <m:sSup>
+                            <m:sSupPr>
+                              <m:ctrlPr>
+                                <w:rPr>
+                                  <w:rFonts w:ascii="Cambria Math" w:hAnsi="Cambria Math"/>
+                                  <w:i/>
+                                  <w:sz w:val="20"/>
+                                  <w:szCs w:val="20"/>
+                                </w:rPr>
+                              </m:ctrlPr>
+                            </m:sSupPr>
+                            <m:e>
+                              <m:d>
+                                <m:dPr>
+                                  <m:ctrlPr>
+                                    <w:rPr>
+                                      <w:rFonts w:ascii="Cambria Math" w:hAnsi="Cambria Math"/>
+                                      <w:i/>
+                                      <w:sz w:val="20"/>
+                                      <w:szCs w:val="20"/>
+                                    </w:rPr>
+                                  </m:ctrlPr>
+                                </m:dPr>
+                                <m:e>
+                                  <m:sSub>
+                                    <m:sSubPr>
+                                      <m:ctrlPr>
+                                        <w:rPr>
+                                          <w:rFonts w:ascii="Cambria Math" w:hAnsi="Cambria Math"/>
+                                          <w:i/>
+                                          <w:sz w:val="20"/>
+                                          <w:szCs w:val="20"/>
+                                        </w:rPr>
+                                      </m:ctrlPr>
+                                    </m:sSubPr>
+                                    <m:e>
+                                      <m:r>
+                                        <w:rPr>
+                                          <w:rFonts w:ascii="Cambria Math" w:hAnsi="Cambria Math"/>
+                                          <w:sz w:val="20"/>
+                                          <w:szCs w:val="20"/>
+                                        </w:rPr>
+                                        <m:t>r</m:t>
+                                      </m:r>
+                                    </m:e>
+                                    <m:sub>
+                                      <m:r>
+                                        <w:rPr>
+                                          <w:rFonts w:ascii="Cambria Math" w:hAnsi="Cambria Math"/>
+                                          <w:sz w:val="20"/>
+                                          <w:szCs w:val="20"/>
+                                        </w:rPr>
+                                        <m:t>2</m:t>
+                                      </m:r>
+                                    </m:sub>
+                                  </m:sSub>
+                                  <m:r>
+                                    <w:rPr>
+                                      <w:rFonts w:ascii="Cambria Math" w:hAnsi="Cambria Math"/>
+                                      <w:sz w:val="20"/>
+                                      <w:szCs w:val="20"/>
+                                    </w:rPr>
+                                    <m:t>sinϕsinα-d</m:t>
+                                  </m:r>
+                                </m:e>
+                              </m:d>
+                            </m:e>
+                            <m:sup>
+                              <m:r>
+                                <w:rPr>
+                                  <w:rFonts w:ascii="Cambria Math" w:hAnsi="Cambria Math"/>
+                                  <w:sz w:val="20"/>
+                                  <w:szCs w:val="20"/>
+                                </w:rPr>
+                                <m:t>2</m:t>
+                              </m:r>
+                            </m:sup>
+                          </m:sSup>
+                        </m:e>
+                      </m:rad>
+                    </m:den>
+                  </m:f>
+                </m:e>
+              </m:nary>
+            </m:e>
+          </m:nary>
+        </m:oMath>
+      </m:oMathPara>
+    </w:p>
+    <w:p>
+      <w:pPr>
+        <w:jc w:val="both"/>
+      </w:pPr>
+    </w:p>
+    <w:p>
+      <w:pPr>
+        <w:pStyle w:val="Heading2"/>
+        <w:rPr>
+          <w:lang w:val="en-GB"/>
+        </w:rPr>
+      </w:pPr>
+      <w:r>
+        <w:rPr>
+          <w:lang w:val="en-GB"/>
+        </w:rPr>
+        <w:t>Parameter Determination</w:t>
+      </w:r>
+    </w:p>
+    <w:p/>
+    <w:p>
+      <w:r>
+        <w:t>Firstly, the parameters are calculated for misaligned condition. Then, the parameters are optimized to provide angular misalignment tolerant coil. However, the optimization will be made at section 4 after FEA analysis.</w:t>
+      </w:r>
       <w:bookmarkStart w:id="1" w:name="_GoBack"/>
       <w:bookmarkEnd w:id="1"/>
     </w:p>
+    <w:tbl>
+      <w:tblPr>
+        <w:tblStyle w:val="TableGrid"/>
+        <w:tblW w:w="0" w:type="auto"/>
+        <w:tblLook w:val="04A0" w:firstRow="1" w:lastRow="0" w:firstColumn="1" w:lastColumn="0" w:noHBand="0" w:noVBand="1"/>
+      </w:tblPr>
+      <w:tblGrid>
+        <w:gridCol w:w="4508"/>
+        <w:gridCol w:w="4508"/>
+      </w:tblGrid>
+      <w:tr>
+        <w:tc>
+          <w:tcPr>
+            <w:tcW w:w="4508" w:type="dxa"/>
+          </w:tcPr>
+          <w:p>
+            <w:pPr>
+              <w:jc w:val="center"/>
+              <w:rPr>
+                <w:b/>
+              </w:rPr>
+            </w:pPr>
+            <w:r>
+              <w:rPr>
+                <w:b/>
+              </w:rPr>
+              <w:t>Inductances</w:t>
+            </w:r>
+          </w:p>
+        </w:tc>
+        <w:tc>
+          <w:tcPr>
+            <w:tcW w:w="4508" w:type="dxa"/>
+          </w:tcPr>
+          <w:p>
+            <w:pPr>
+              <w:jc w:val="center"/>
+              <w:rPr>
+                <w:b/>
+              </w:rPr>
+            </w:pPr>
+            <w:r>
+              <w:rPr>
+                <w:b/>
+              </w:rPr>
+              <w:t>Values</w:t>
+            </w:r>
+          </w:p>
+        </w:tc>
+      </w:tr>
+      <w:tr>
+        <w:tc>
+          <w:tcPr>
+            <w:tcW w:w="4508" w:type="dxa"/>
+          </w:tcPr>
+          <w:p>
+            <w:pPr>
+              <w:jc w:val="center"/>
+            </w:pPr>
+            <w:r>
+              <w:t>Transmitter Inductance</w:t>
+            </w:r>
+          </w:p>
+        </w:tc>
+        <w:tc>
+          <w:tcPr>
+            <w:tcW w:w="4508" w:type="dxa"/>
+          </w:tcPr>
+          <w:p>
+            <w:pPr>
+              <w:jc w:val="center"/>
+            </w:pPr>
+          </w:p>
+        </w:tc>
+      </w:tr>
+      <w:tr>
+        <w:tc>
+          <w:tcPr>
+            <w:tcW w:w="4508" w:type="dxa"/>
+          </w:tcPr>
+          <w:p>
+            <w:pPr>
+              <w:jc w:val="center"/>
+            </w:pPr>
+            <w:r>
+              <w:t>Receiver Inductance</w:t>
+            </w:r>
+          </w:p>
+        </w:tc>
+        <w:tc>
+          <w:tcPr>
+            <w:tcW w:w="4508" w:type="dxa"/>
+          </w:tcPr>
+          <w:p>
+            <w:pPr>
+              <w:jc w:val="center"/>
+            </w:pPr>
+          </w:p>
+        </w:tc>
+      </w:tr>
+      <w:tr>
+        <w:tc>
+          <w:tcPr>
+            <w:tcW w:w="4508" w:type="dxa"/>
+          </w:tcPr>
+          <w:p>
+            <w:pPr>
+              <w:jc w:val="center"/>
+            </w:pPr>
+            <w:r>
+              <w:t>Mutual Inductance</w:t>
+            </w:r>
+          </w:p>
+        </w:tc>
+        <w:tc>
+          <w:tcPr>
+            <w:tcW w:w="4508" w:type="dxa"/>
+          </w:tcPr>
+          <w:p>
+            <w:pPr>
+              <w:jc w:val="center"/>
+            </w:pPr>
+          </w:p>
+        </w:tc>
+      </w:tr>
+    </w:tbl>
+    <w:p>
+      <w:pPr>
+        <w:pStyle w:val="Heading2"/>
+        <w:rPr>
+          <w:lang w:val="en-GB"/>
+        </w:rPr>
+      </w:pPr>
+    </w:p>
     <w:p>
       <w:pPr>
         <w:jc w:val="both"/>
-        <w:rPr>
-          <w:lang w:val="en-US"/>
-        </w:rPr>
       </w:pPr>
     </w:p>
     <w:p>
       <w:pPr>
         <w:jc w:val="both"/>
-        <w:rPr>
-          <w:lang w:val="en-US"/>
-        </w:rPr>
       </w:pPr>
     </w:p>
     <w:p>
       <w:pPr>
         <w:jc w:val="both"/>
-        <w:rPr>
-          <w:lang w:val="en-US"/>
-        </w:rPr>
       </w:pPr>
     </w:p>
     <w:p>
       <w:pPr>
         <w:jc w:val="both"/>
-        <w:rPr>
-          <w:lang w:val="en-US"/>
-        </w:rPr>
       </w:pPr>
     </w:p>
     <w:p>
       <w:pPr>
         <w:jc w:val="both"/>
-        <w:rPr>
-          <w:lang w:val="en-US"/>
-        </w:rPr>
       </w:pPr>
     </w:p>
     <w:p>
       <w:pPr>
         <w:jc w:val="both"/>
-        <w:rPr>
-          <w:lang w:val="en-US"/>
-        </w:rPr>
       </w:pPr>
     </w:p>
     <w:p>
       <w:pPr>
         <w:jc w:val="both"/>
-        <w:rPr>
-          <w:lang w:val="en-US"/>
-        </w:rPr>
       </w:pPr>
     </w:p>
     <w:p>
       <w:pPr>
         <w:jc w:val="both"/>
-        <w:rPr>
-          <w:lang w:val="en-US"/>
-        </w:rPr>
       </w:pPr>
     </w:p>
     <w:p>
       <w:pPr>
         <w:jc w:val="both"/>
-        <w:rPr>
-          <w:lang w:val="en-US"/>
-        </w:rPr>
       </w:pPr>
     </w:p>
     <w:p>
       <w:pPr>
         <w:jc w:val="both"/>
-        <w:rPr>
-          <w:lang w:val="en-US"/>
-        </w:rPr>
       </w:pPr>
     </w:p>
     <w:p>
       <w:pPr>
         <w:jc w:val="both"/>
-        <w:rPr>
-          <w:lang w:val="en-US"/>
-        </w:rPr>
-      </w:pPr>
-    </w:p>
-    <w:p>
-      <w:pPr>
-        <w:jc w:val="both"/>
-        <w:rPr>
-          <w:lang w:val="en-US"/>
-        </w:rPr>
-      </w:pPr>
-    </w:p>
-    <w:p>
-      <w:pPr>
-        <w:jc w:val="both"/>
-        <w:rPr>
-          <w:lang w:val="en-US"/>
-        </w:rPr>
-      </w:pPr>
-    </w:p>
-    <w:p>
-      <w:pPr>
-        <w:jc w:val="both"/>
-        <w:rPr>
-          <w:lang w:val="en-US"/>
-        </w:rPr>
       </w:pPr>
     </w:p>
     <w:sectPr>
@@ -2837,7 +5705,7 @@
 </file>
 
 <file path=customXml/itemProps1.xml><?xml version="1.0" encoding="utf-8"?>
-<ds:datastoreItem xmlns:ds="http://schemas.openxmlformats.org/officeDocument/2006/customXml" ds:itemID="{016405A6-0764-473D-933B-5B53E63F2B64}">
+<ds:datastoreItem xmlns:ds="http://schemas.openxmlformats.org/officeDocument/2006/customXml" ds:itemID="{71182214-74E8-485C-83A3-1FD882303CEB}">
   <ds:schemaRefs>
     <ds:schemaRef ds:uri="http://schemas.openxmlformats.org/officeDocument/2006/bibliography"/>
   </ds:schemaRefs>

</xml_diff>